<commit_message>
modified the report added observations and conclusions.
</commit_message>
<xml_diff>
--- a/Intelligent Traffic Lights.docx
+++ b/Intelligent Traffic Lights.docx
@@ -26,172 +26,518 @@
           <w:color w:val="auto"/>
         </w:rPr>
       </w:pPr>
-      <w:proofErr w:type="spellStart"/>
       <w:r>
         <w:rPr>
           <w:rFonts w:ascii="Verdana" w:hAnsi="Verdana"/>
           <w:color w:val="auto"/>
         </w:rPr>
-        <w:t>Chaitanya</w:t>
-      </w:r>
-      <w:proofErr w:type="spellEnd"/>
+        <w:t xml:space="preserve">Chaitanya </w:t>
+      </w:r>
       <w:r>
         <w:rPr>
           <w:rFonts w:ascii="Verdana" w:hAnsi="Verdana"/>
           <w:color w:val="auto"/>
         </w:rPr>
+        <w:t>Chembolu, Kautuk Desai, k</w:t>
+      </w:r>
+      <w:r>
+        <w:rPr>
+          <w:rFonts w:ascii="Verdana" w:hAnsi="Verdana"/>
+          <w:color w:val="auto"/>
+        </w:rPr>
+        <w:t>ou</w:t>
+      </w:r>
+      <w:r>
+        <w:rPr>
+          <w:rFonts w:ascii="Verdana" w:hAnsi="Verdana"/>
+          <w:color w:val="auto"/>
+        </w:rPr>
+        <w:t>n</w:t>
+      </w:r>
+      <w:r>
+        <w:rPr>
+          <w:rFonts w:ascii="Verdana" w:hAnsi="Verdana"/>
+          <w:color w:val="auto"/>
+        </w:rPr>
+        <w:t>din</w:t>
+      </w:r>
+      <w:r>
+        <w:rPr>
+          <w:rFonts w:ascii="Verdana" w:hAnsi="Verdana"/>
+          <w:color w:val="auto"/>
+        </w:rPr>
+        <w:t>i</w:t>
+      </w:r>
+      <w:r>
+        <w:rPr>
+          <w:rFonts w:ascii="Verdana" w:hAnsi="Verdana"/>
+          <w:color w:val="auto"/>
+        </w:rPr>
+        <w:t>ya</w:t>
+      </w:r>
+      <w:r>
+        <w:rPr>
+          <w:rFonts w:ascii="Verdana" w:hAnsi="Verdana"/>
+          <w:color w:val="auto"/>
+        </w:rPr>
+        <w:t xml:space="preserve"> Nouduri</w:t>
+      </w:r>
+    </w:p>
+    <w:p>
+      <w:pPr>
+        <w:jc w:val="center"/>
+        <w:rPr>
+          <w:rFonts w:ascii="Verdana" w:hAnsi="Verdana"/>
+        </w:rPr>
+      </w:pPr>
+      <w:r>
+        <w:rPr>
+          <w:rFonts w:ascii="Verdana" w:hAnsi="Verdana"/>
+        </w:rPr>
+        <w:t>Department of Computer Science and Engineering, SUNY Buffalo</w:t>
+      </w:r>
+    </w:p>
+    <w:p>
+      <w:pPr>
+        <w:pStyle w:val="Heading1"/>
+        <w:rPr>
+          <w:rFonts w:ascii="Verdana" w:hAnsi="Verdana"/>
+        </w:rPr>
+      </w:pPr>
+      <w:r>
+        <w:rPr>
+          <w:rFonts w:ascii="Verdana" w:hAnsi="Verdana"/>
+        </w:rPr>
+        <w:t>Abstract</w:t>
+      </w:r>
+    </w:p>
+    <w:p>
+      <w:pPr>
+        <w:rPr>
+          <w:rFonts w:ascii="Verdana" w:hAnsi="Verdana"/>
+        </w:rPr>
+      </w:pPr>
+      <w:r>
+        <w:rPr>
+          <w:rFonts w:ascii="Verdana" w:hAnsi="Verdana"/>
+        </w:rPr>
+        <w:t>Traffic signal systems have been employed si</w:t>
+      </w:r>
+      <w:r>
+        <w:rPr>
+          <w:rFonts w:ascii="Verdana" w:hAnsi="Verdana"/>
+        </w:rPr>
+        <w:t>nce the early twentieth century. S</w:t>
+      </w:r>
+      <w:r>
+        <w:rPr>
+          <w:rFonts w:ascii="Verdana" w:hAnsi="Verdana"/>
+        </w:rPr>
+        <w:t>ince then</w:t>
+      </w:r>
+      <w:r>
+        <w:rPr>
+          <w:rFonts w:ascii="Verdana" w:hAnsi="Verdana"/>
+        </w:rPr>
+        <w:t>,</w:t>
+      </w:r>
+      <w:r>
+        <w:rPr>
+          <w:rFonts w:ascii="Verdana" w:hAnsi="Verdana"/>
+        </w:rPr>
+        <w:t xml:space="preserve"> many different signal systems have been implemented to minimize the waiting time and most importantly deadly accidents at dangerous road intersections, streets on which schools are located and bad curves. Optimizing the traffic systems in real-time based on the vehicle flow and adapting accordingly is </w:t>
+      </w:r>
+      <w:r>
+        <w:rPr>
+          <w:rFonts w:ascii="Verdana" w:hAnsi="Verdana"/>
+        </w:rPr>
+        <w:t xml:space="preserve">a </w:t>
+      </w:r>
+      <w:r>
+        <w:rPr>
+          <w:rFonts w:ascii="Verdana" w:hAnsi="Verdana"/>
+        </w:rPr>
+        <w:t>challenging problem; mainly because as the size of the road increases there is a continuous increase of traffic congestion. This in-turn increase</w:t>
+      </w:r>
+      <w:r>
+        <w:rPr>
+          <w:rFonts w:ascii="Verdana" w:hAnsi="Verdana"/>
+        </w:rPr>
+        <w:t>s</w:t>
+      </w:r>
+      <w:r>
+        <w:rPr>
+          <w:rFonts w:ascii="Verdana" w:hAnsi="Verdana"/>
+        </w:rPr>
+        <w:t xml:space="preserve"> the total travel time and ultimately cost of travel. This project aims to address the issue and implement a method which can effectively reduce travel time, and</w:t>
+      </w:r>
+      <w:r>
+        <w:rPr>
+          <w:rFonts w:ascii="Verdana" w:hAnsi="Verdana"/>
+        </w:rPr>
+        <w:t xml:space="preserve"> thus, the</w:t>
+      </w:r>
+      <w:r>
+        <w:rPr>
+          <w:rFonts w:ascii="Verdana" w:hAnsi="Verdana"/>
+        </w:rPr>
+        <w:t xml:space="preserve"> cost of travel.</w:t>
+      </w:r>
+    </w:p>
+    <w:p>
+      <w:pPr>
+        <w:pStyle w:val="Heading1"/>
+        <w:rPr>
+          <w:rFonts w:ascii="Verdana" w:hAnsi="Verdana"/>
+        </w:rPr>
+      </w:pPr>
+      <w:r>
+        <w:rPr>
+          <w:rFonts w:ascii="Verdana" w:hAnsi="Verdana"/>
+        </w:rPr>
+        <w:t>Introduction</w:t>
+      </w:r>
+    </w:p>
+    <w:p>
+      <w:pPr>
+        <w:rPr>
+          <w:rFonts w:ascii="Verdana" w:hAnsi="Verdana"/>
+        </w:rPr>
+      </w:pPr>
+      <w:r>
+        <w:rPr>
+          <w:rFonts w:ascii="Verdana" w:hAnsi="Verdana"/>
+        </w:rPr>
+        <w:t>The cu</w:t>
+      </w:r>
+      <w:r>
+        <w:rPr>
+          <w:rFonts w:ascii="Verdana" w:hAnsi="Verdana"/>
+        </w:rPr>
+        <w:t xml:space="preserve">rrent state of traffic signal ecosystem comprises of variety of different control systems ranging from clockwork mechanism to computerized control that self-adjust to minimize delay to people using the road. This project falls under the category of computerized control. With the advancement in computer vision the computerized control can be given the ability to see and analyze traffic to self-adjust based on the traffic at a particular signal. When waiting for a traffic light, the driver loses time and the car uses fuel. Hence, reducing waiting times can save society billions of dollars annually. </w:t>
+      </w:r>
+      <w:r>
+        <w:rPr>
+          <w:rFonts w:ascii="Verdana" w:hAnsi="Verdana"/>
+        </w:rPr>
+        <w:t>Here is small fact t</w:t>
+      </w:r>
+      <w:r>
+        <w:rPr>
+          <w:rFonts w:ascii="Verdana" w:hAnsi="Verdana"/>
+        </w:rPr>
+        <w:t>o support the statement, based on the review and research, if travel time is reduced by 30-40% then the</w:t>
+      </w:r>
+      <w:r>
+        <w:rPr>
+          <w:rFonts w:ascii="Verdana" w:hAnsi="Verdana"/>
+        </w:rPr>
+        <w:t xml:space="preserve"> travel costs reduces by 15-20%. This is for one vehicle, so collectively 253 million cars and trucks on U.S. roads could easily save billions of dollars.</w:t>
+      </w:r>
+      <w:r>
+        <w:rPr>
+          <w:rStyle w:val="FootnoteReference"/>
+          <w:rFonts w:ascii="Verdana" w:hAnsi="Verdana"/>
+        </w:rPr>
+        <w:footnoteReference w:id="1"/>
+      </w:r>
+    </w:p>
+    <w:p>
+      <w:pPr>
+        <w:rPr>
+          <w:rFonts w:ascii="Verdana" w:hAnsi="Verdana"/>
+        </w:rPr>
+      </w:pPr>
+      <w:r>
+        <w:rPr>
+          <w:rFonts w:ascii="Verdana" w:hAnsi="Verdana"/>
+        </w:rPr>
+        <w:t xml:space="preserve">Local time based signal controllers are among the most fundamental </w:t>
+      </w:r>
+      <w:r>
+        <w:rPr>
+          <w:rFonts w:ascii="Verdana" w:hAnsi="Verdana"/>
+        </w:rPr>
+        <w:t xml:space="preserve">traffic signal system component. This often results in </w:t>
+      </w:r>
+      <w:r>
+        <w:rPr>
+          <w:rFonts w:ascii="Verdana" w:hAnsi="Verdana"/>
+        </w:rPr>
+        <w:t>delay at red lights, when we have to wait while no one is using the green</w:t>
+      </w:r>
+      <w:r>
+        <w:rPr>
+          <w:rFonts w:ascii="Verdana" w:hAnsi="Verdana"/>
+        </w:rPr>
+        <w:t xml:space="preserve">. </w:t>
+      </w:r>
+      <w:r>
+        <w:rPr>
+          <w:rFonts w:ascii="Verdana" w:hAnsi="Verdana"/>
+        </w:rPr>
+        <w:t xml:space="preserve">Traffic signal control is an important practical problem. A recent study in the USA indicates that travel delays due to traffic congestion caused drivers to waste more than 3 billion gallons of fuel and kept travelers stuck in their cars for nearly 7 billion extra hours – 42 hours per rush-hour commuter. The total nationwide </w:t>
+      </w:r>
+      <w:r>
+        <w:rPr>
+          <w:rFonts w:ascii="Verdana" w:hAnsi="Verdana"/>
+        </w:rPr>
+        <w:t xml:space="preserve">wasted money amounts to </w:t>
+      </w:r>
+      <w:r>
+        <w:rPr>
+          <w:rFonts w:ascii="Verdana" w:hAnsi="Verdana"/>
+        </w:rPr>
+        <w:t xml:space="preserve">$160 billion, or $960 </w:t>
+      </w:r>
+      <w:r>
+        <w:rPr>
+          <w:rFonts w:ascii="Verdana" w:hAnsi="Verdana"/>
+        </w:rPr>
+        <w:lastRenderedPageBreak/>
+        <w:t>per commuter.</w:t>
+      </w:r>
+      <w:r>
+        <w:rPr>
+          <w:rStyle w:val="FootnoteReference"/>
+          <w:rFonts w:ascii="Verdana" w:hAnsi="Verdana"/>
+        </w:rPr>
+        <w:footnoteReference w:id="2"/>
+      </w:r>
+      <w:r>
+        <w:rPr>
+          <w:rFonts w:ascii="Verdana" w:hAnsi="Verdana"/>
+        </w:rPr>
+        <w:t xml:space="preserve"> Moreover, since this wasted fuel and time leads directly to the percentage of time drivers spend in traffic; </w:t>
+      </w:r>
+      <w:r>
+        <w:rPr>
+          <w:rFonts w:ascii="Verdana" w:hAnsi="Verdana"/>
+        </w:rPr>
+        <w:t>there</w:t>
+      </w:r>
+      <w:r>
+        <w:rPr>
+          <w:rFonts w:ascii="Verdana" w:hAnsi="Verdana"/>
+        </w:rPr>
+        <w:t xml:space="preserve"> are additional negative impacts on environmental conditions.</w:t>
+      </w:r>
+      <w:r>
+        <w:rPr>
+          <w:rFonts w:ascii="Verdana" w:hAnsi="Verdana"/>
+        </w:rPr>
+        <w:t xml:space="preserve"> The problem</w:t>
+      </w:r>
+      <w:r>
+        <w:rPr>
+          <w:rFonts w:ascii="Verdana" w:hAnsi="Verdana"/>
+        </w:rPr>
+        <w:t xml:space="preserve"> is so bad that most intensive exposure to air pollution happens at traffic junctions. It is mainly due to the ‘stop and go’ nature of the traffic flow. This severely affects the health of the people which may also lead to major respiratory problems.</w:t>
+      </w:r>
+      <w:r>
+        <w:rPr>
+          <w:rFonts w:ascii="Verdana" w:hAnsi="Verdana"/>
+        </w:rPr>
+        <w:t xml:space="preserve"> With the invention of computers, traffic lights started to become computerized. We all remember those days when a man stands at the center of a junction and controlling traffic at that junction. Since human</w:t>
+      </w:r>
+      <w:r>
+        <w:rPr>
+          <w:rFonts w:ascii="Verdana" w:hAnsi="Verdana"/>
+        </w:rPr>
+        <w:t>s</w:t>
+      </w:r>
+      <w:r>
+        <w:rPr>
+          <w:rFonts w:ascii="Verdana" w:hAnsi="Verdana"/>
+        </w:rPr>
+        <w:t xml:space="preserve"> have the capability of looking and understanding the traffic issue this was probably the best implementation to control traffic. But, Over time computers improved, and the traffic lights subsequently improved, and they could now monitor traffic and change lights accordingly. Based on the software, the traffic of a city could now be predicted and accordingly controlled.</w:t>
+      </w:r>
+    </w:p>
+    <w:p>
+      <w:pPr>
+        <w:rPr>
+          <w:rFonts w:ascii="Verdana" w:hAnsi="Verdana"/>
+        </w:rPr>
+      </w:pPr>
+      <w:r>
+        <w:rPr>
+          <w:rFonts w:ascii="Verdana" w:hAnsi="Verdana"/>
+        </w:rPr>
+        <w:t xml:space="preserve">But the computerized approach still does not provide the human power of looking at the traffic, analyzing and acting accordingly. </w:t>
+      </w:r>
+      <w:r>
+        <w:rPr>
+          <w:rFonts w:ascii="Verdana" w:hAnsi="Verdana"/>
+        </w:rPr>
+        <w:t xml:space="preserve">Our project aims to provide a </w:t>
+      </w:r>
+      <w:r>
+        <w:rPr>
+          <w:rFonts w:ascii="Verdana" w:hAnsi="Verdana"/>
+        </w:rPr>
+        <w:t>simple</w:t>
+      </w:r>
+      <w:r>
+        <w:rPr>
+          <w:rFonts w:ascii="Verdana" w:hAnsi="Verdana"/>
+        </w:rPr>
+        <w:t xml:space="preserve"> approach to resolve unnecessary</w:t>
+      </w:r>
+      <w:r>
+        <w:rPr>
+          <w:rFonts w:ascii="Verdana" w:hAnsi="Verdana"/>
+        </w:rPr>
+        <w:t xml:space="preserve"> waiting time at traffic signal by provid</w:t>
+      </w:r>
+      <w:r>
+        <w:rPr>
+          <w:rFonts w:ascii="Verdana" w:hAnsi="Verdana"/>
+        </w:rPr>
+        <w:t>ing vision to traffic system and an algorithm that can effectively control traffic.</w:t>
+      </w:r>
+    </w:p>
+    <w:p>
+      <w:pPr>
+        <w:pStyle w:val="Heading1"/>
+        <w:rPr>
+          <w:rFonts w:ascii="Verdana" w:hAnsi="Verdana"/>
+        </w:rPr>
+      </w:pPr>
+      <w:r>
+        <w:rPr>
+          <w:rFonts w:ascii="Verdana" w:hAnsi="Verdana"/>
+        </w:rPr>
+        <w:t>Related Work</w:t>
+      </w:r>
+    </w:p>
+    <w:p>
+      <w:pPr>
+        <w:rPr>
+          <w:rFonts w:ascii="Verdana" w:hAnsi="Verdana"/>
+        </w:rPr>
+      </w:pPr>
+      <w:r>
+        <w:rPr>
+          <w:rFonts w:ascii="Verdana" w:hAnsi="Verdana"/>
+        </w:rPr>
+        <w:t xml:space="preserve">While there has been a lot of work in the areas of vehicle detection using computer vision techniques, successful implementations of these algorithms in real time problems like traffic control, speeding detection etc. is still very limited. </w:t>
+      </w:r>
+      <w:r>
+        <w:rPr>
+          <w:rFonts w:ascii="Verdana" w:hAnsi="Verdana"/>
+        </w:rPr>
+        <w:t>The subsection provides a survey of the literature related to traffic light systems.</w:t>
+      </w:r>
+    </w:p>
+    <w:p>
+      <w:pPr>
+        <w:pStyle w:val="ListParagraph"/>
+        <w:numPr>
+          <w:ilvl w:val="0"/>
+          <w:numId w:val="3"/>
+        </w:numPr>
+        <w:rPr>
+          <w:rFonts w:ascii="Verdana" w:hAnsi="Verdana"/>
+        </w:rPr>
+      </w:pPr>
+      <w:r>
+        <w:rPr>
+          <w:rFonts w:ascii="Verdana" w:hAnsi="Verdana"/>
+        </w:rPr>
+        <w:t>Queue traffic light m</w:t>
+      </w:r>
+      <w:r>
+        <w:rPr>
+          <w:rFonts w:ascii="Verdana" w:hAnsi="Verdana"/>
+        </w:rPr>
+        <w:t>odel</w:t>
+      </w:r>
+      <w:r>
+        <w:rPr>
+          <w:rFonts w:ascii="Verdana" w:hAnsi="Verdana"/>
+        </w:rPr>
         <w:t xml:space="preserve"> </w:t>
       </w:r>
-      <w:proofErr w:type="spellStart"/>
-      <w:r>
-        <w:rPr>
-          <w:rFonts w:ascii="Verdana" w:hAnsi="Verdana"/>
-          <w:color w:val="auto"/>
-        </w:rPr>
-        <w:t>Chembolu</w:t>
-      </w:r>
-      <w:proofErr w:type="spellEnd"/>
-      <w:r>
-        <w:rPr>
-          <w:rFonts w:ascii="Verdana" w:hAnsi="Verdana"/>
-          <w:color w:val="auto"/>
-        </w:rPr>
-        <w:t xml:space="preserve">, Kautuk Desai, </w:t>
-      </w:r>
-      <w:proofErr w:type="spellStart"/>
-      <w:r>
-        <w:rPr>
-          <w:rFonts w:ascii="Verdana" w:hAnsi="Verdana"/>
-          <w:color w:val="auto"/>
-        </w:rPr>
-        <w:t>Rohit</w:t>
-      </w:r>
-      <w:proofErr w:type="spellEnd"/>
-      <w:r>
-        <w:rPr>
-          <w:rFonts w:ascii="Verdana" w:hAnsi="Verdana"/>
-          <w:color w:val="auto"/>
+      <w:r>
+        <w:rPr>
+          <w:rStyle w:val="FootnoteReference"/>
+          <w:rFonts w:ascii="Verdana" w:hAnsi="Verdana"/>
+        </w:rPr>
+        <w:footnoteReference w:id="3"/>
+      </w:r>
+    </w:p>
+    <w:p>
+      <w:pPr>
+        <w:pStyle w:val="ListParagraph"/>
+        <w:numPr>
+          <w:ilvl w:val="0"/>
+          <w:numId w:val="3"/>
+        </w:numPr>
+        <w:rPr>
+          <w:rFonts w:ascii="Verdana" w:hAnsi="Verdana"/>
+        </w:rPr>
+      </w:pPr>
+      <w:r>
+        <w:rPr>
+          <w:rFonts w:ascii="Verdana" w:hAnsi="Verdana"/>
+        </w:rPr>
+        <w:t>Knowledge based traffic light models</w:t>
+      </w:r>
+      <w:r>
+        <w:rPr>
+          <w:rFonts w:ascii="Verdana" w:hAnsi="Verdana"/>
         </w:rPr>
         <w:t xml:space="preserve"> </w:t>
       </w:r>
-      <w:proofErr w:type="spellStart"/>
-      <w:r>
-        <w:rPr>
-          <w:rFonts w:ascii="Verdana" w:hAnsi="Verdana"/>
-          <w:color w:val="auto"/>
-        </w:rPr>
-        <w:t>knoudinya</w:t>
-      </w:r>
-      <w:proofErr w:type="spellEnd"/>
-    </w:p>
-    <w:p>
-      <w:pPr>
-        <w:jc w:val="center"/>
-        <w:rPr>
-          <w:rFonts w:ascii="Verdana" w:hAnsi="Verdana"/>
-        </w:rPr>
-      </w:pPr>
-      <w:r>
-        <w:rPr>
-          <w:rFonts w:ascii="Verdana" w:hAnsi="Verdana"/>
-        </w:rPr>
-        <w:t>Department of Computer Science and Engineering, SUNY Buffalo</w:t>
-      </w:r>
-    </w:p>
-    <w:p>
-      <w:pPr>
-        <w:pStyle w:val="Heading1"/>
-        <w:rPr>
-          <w:rFonts w:ascii="Verdana" w:hAnsi="Verdana"/>
-        </w:rPr>
-      </w:pPr>
-      <w:r>
-        <w:rPr>
-          <w:rFonts w:ascii="Verdana" w:hAnsi="Verdana"/>
-        </w:rPr>
-        <w:t>Abstract</w:t>
-      </w:r>
-    </w:p>
-    <w:p>
-      <w:pPr>
-        <w:rPr>
-          <w:rFonts w:ascii="Verdana" w:hAnsi="Verdana"/>
-        </w:rPr>
-      </w:pPr>
-      <w:r>
-        <w:rPr>
-          <w:rFonts w:ascii="Verdana" w:hAnsi="Verdana"/>
-        </w:rPr>
-        <w:t>Traffic signal systems have been employed since the early twentieth century and since then many different signal systems have been implemented to minimize the waiting time and most importantly deadly accidents at dangerous road intersections, streets on which schools are located and bad curves. Optimizing the traffic systems in real-time based on the vehicle flow and adapting accordingly is challenging problem; mainly because as the size of the road increases there is a continuous increase of traffic congestion. This in-turn increase the total travel time and ultimately cost of travel. This project aims to address the issue and implement a method which can effectively reduce travel time, and cost of travel.</w:t>
-      </w:r>
-    </w:p>
-    <w:p>
-      <w:pPr>
-        <w:pStyle w:val="Heading1"/>
-        <w:rPr>
-          <w:rFonts w:ascii="Verdana" w:hAnsi="Verdana"/>
-        </w:rPr>
-      </w:pPr>
-      <w:r>
-        <w:rPr>
-          <w:rFonts w:ascii="Verdana" w:hAnsi="Verdana"/>
-        </w:rPr>
-        <w:t>Introduction</w:t>
-      </w:r>
-    </w:p>
-    <w:p>
-      <w:pPr>
-        <w:rPr>
-          <w:rFonts w:ascii="Verdana" w:hAnsi="Verdana"/>
-        </w:rPr>
-      </w:pPr>
-      <w:r>
-        <w:rPr>
-          <w:rFonts w:ascii="Verdana" w:hAnsi="Verdana"/>
-        </w:rPr>
-        <w:t>The cu</w:t>
-      </w:r>
-      <w:r>
-        <w:rPr>
-          <w:rFonts w:ascii="Verdana" w:hAnsi="Verdana"/>
-        </w:rPr>
-        <w:t xml:space="preserve">rrent state of traffic signal ecosystem comprises of variety of different control systems ranging from clockwork mechanism to computerized control that self-adjust to minimize delay to people using the road. This project falls under the category of computerized control. With the advancement in computer vision the computerized control can be given the ability to see and analyze traffic to self-adjust based on the traffic at a particular signal. When waiting for a traffic light, the driver loses time and the car uses fuel. Hence, reducing waiting times can save society billions of dollars annually. </w:t>
-      </w:r>
-      <w:r>
-        <w:rPr>
-          <w:rFonts w:ascii="Verdana" w:hAnsi="Verdana"/>
-        </w:rPr>
-        <w:t>Here is small fact t</w:t>
-      </w:r>
-      <w:r>
-        <w:rPr>
-          <w:rFonts w:ascii="Verdana" w:hAnsi="Verdana"/>
-        </w:rPr>
-        <w:t>o support the statement, based on the review and research, if travel time is reduced by 30-40% then the</w:t>
-      </w:r>
-      <w:r>
-        <w:rPr>
-          <w:rFonts w:ascii="Verdana" w:hAnsi="Verdana"/>
-        </w:rPr>
-        <w:t xml:space="preserve"> travel costs reduces by 15-20%. This is for one vehicle, so collectively </w:t>
-      </w:r>
-      <w:r>
-        <w:rPr>
-          <w:rFonts w:ascii="Verdana" w:hAnsi="Verdana"/>
-        </w:rPr>
-        <w:t>253 million cars and trucks on U.S. roads</w:t>
-      </w:r>
-      <w:r>
-        <w:rPr>
-          <w:rFonts w:ascii="Verdana" w:hAnsi="Verdana"/>
-        </w:rPr>
-        <w:t xml:space="preserve"> could easily save billions of dollars.</w:t>
-      </w:r>
-      <w:r>
-        <w:rPr>
-          <w:rFonts w:ascii="Verdana" w:hAnsi="Verdana"/>
-        </w:rPr>
-        <w:footnoteReference w:id="1"/>
+      <w:r>
+        <w:rPr>
+          <w:rStyle w:val="FootnoteReference"/>
+          <w:rFonts w:ascii="Verdana" w:hAnsi="Verdana"/>
+        </w:rPr>
+        <w:footnoteReference w:id="4"/>
+      </w:r>
+    </w:p>
+    <w:p>
+      <w:pPr>
+        <w:pStyle w:val="ListParagraph"/>
+        <w:numPr>
+          <w:ilvl w:val="0"/>
+          <w:numId w:val="3"/>
+        </w:numPr>
+        <w:rPr>
+          <w:rFonts w:ascii="Verdana" w:hAnsi="Verdana"/>
+        </w:rPr>
+      </w:pPr>
+      <w:r>
+        <w:rPr>
+          <w:rFonts w:ascii="Verdana" w:hAnsi="Verdana"/>
+        </w:rPr>
+        <w:t xml:space="preserve">Traffic light models using an extension neural network (ENN) </w:t>
+      </w:r>
+      <w:r>
+        <w:rPr>
+          <w:rStyle w:val="FootnoteReference"/>
+          <w:rFonts w:ascii="Verdana" w:hAnsi="Verdana"/>
+        </w:rPr>
+        <w:footnoteReference w:id="5"/>
+      </w:r>
+    </w:p>
+    <w:p>
+      <w:pPr>
+        <w:pStyle w:val="ListParagraph"/>
+        <w:numPr>
+          <w:ilvl w:val="0"/>
+          <w:numId w:val="3"/>
+        </w:numPr>
+        <w:rPr>
+          <w:rFonts w:ascii="Verdana" w:hAnsi="Verdana"/>
+        </w:rPr>
+      </w:pPr>
+      <w:r>
+        <w:rPr>
+          <w:rFonts w:ascii="Verdana" w:hAnsi="Verdana"/>
+        </w:rPr>
+        <w:t>Vision traffic light models</w:t>
       </w:r>
       <w:r>
         <w:rPr>
@@ -199,202 +545,100 @@
         </w:rPr>
         <w:t xml:space="preserve"> </w:t>
       </w:r>
-    </w:p>
-    <w:p>
-      <w:pPr>
-        <w:rPr>
-          <w:rFonts w:ascii="Verdana" w:hAnsi="Verdana"/>
-        </w:rPr>
-      </w:pPr>
-      <w:r>
-        <w:rPr>
-          <w:rFonts w:ascii="Verdana" w:hAnsi="Verdana"/>
-        </w:rPr>
-        <w:t xml:space="preserve">Local time based signal controllers are among the most fundamental </w:t>
-      </w:r>
-      <w:r>
-        <w:rPr>
-          <w:rFonts w:ascii="Verdana" w:hAnsi="Verdana"/>
-        </w:rPr>
-        <w:t xml:space="preserve">traffic signal system component. This often results in </w:t>
-      </w:r>
-      <w:r>
-        <w:rPr>
-          <w:rFonts w:ascii="Verdana" w:hAnsi="Verdana"/>
-        </w:rPr>
-        <w:t>delay at red lights, when we have to wait while no one is using the green</w:t>
-      </w:r>
-      <w:r>
-        <w:rPr>
-          <w:rFonts w:ascii="Verdana" w:hAnsi="Verdana"/>
-        </w:rPr>
-        <w:t xml:space="preserve">. </w:t>
-      </w:r>
-      <w:r>
-        <w:rPr>
-          <w:rFonts w:ascii="Verdana" w:hAnsi="Verdana"/>
-        </w:rPr>
-        <w:t xml:space="preserve">Traffic signal control is an important practical problem. A recent study in the USA indicates that </w:t>
-      </w:r>
-      <w:r>
-        <w:rPr>
-          <w:rFonts w:ascii="Verdana" w:hAnsi="Verdana"/>
-        </w:rPr>
-        <w:t xml:space="preserve">travel delays due to traffic congestion caused drivers to waste more than 3 billion gallons of fuel and kept travelers stuck in their cars for nearly 7 billion extra hours – 42 hours per rush-hour commuter. The total nationwide </w:t>
-      </w:r>
-      <w:r>
-        <w:rPr>
-          <w:rFonts w:ascii="Verdana" w:hAnsi="Verdana"/>
-        </w:rPr>
-        <w:t xml:space="preserve">wasted money amounts to </w:t>
-      </w:r>
-      <w:r>
-        <w:rPr>
-          <w:rFonts w:ascii="Verdana" w:hAnsi="Verdana"/>
-        </w:rPr>
-        <w:t xml:space="preserve">$160 billion, or $960 </w:t>
-      </w:r>
-      <w:r>
-        <w:rPr>
-          <w:rFonts w:ascii="Verdana" w:hAnsi="Verdana"/>
-        </w:rPr>
-        <w:lastRenderedPageBreak/>
-        <w:t>per commuter</w:t>
-      </w:r>
-      <w:r>
-        <w:rPr>
-          <w:rFonts w:ascii="Verdana" w:hAnsi="Verdana"/>
-        </w:rPr>
-        <w:t>.</w:t>
-      </w:r>
       <w:r>
         <w:rPr>
           <w:rStyle w:val="FootnoteReference"/>
           <w:rFonts w:ascii="Verdana" w:hAnsi="Verdana"/>
         </w:rPr>
-        <w:footnoteReference w:id="2"/>
-      </w:r>
-      <w:r>
-        <w:rPr>
-          <w:rFonts w:ascii="Verdana" w:hAnsi="Verdana"/>
-        </w:rPr>
-        <w:t xml:space="preserve"> Moreover, since this wasted fuel and time leads directly to the percentage of time drivers spend in traffic; </w:t>
-      </w:r>
-      <w:r>
-        <w:rPr>
-          <w:rFonts w:ascii="Verdana" w:hAnsi="Verdana"/>
-        </w:rPr>
-        <w:t>there</w:t>
-      </w:r>
-      <w:r>
-        <w:rPr>
-          <w:rFonts w:ascii="Verdana" w:hAnsi="Verdana"/>
-        </w:rPr>
-        <w:t xml:space="preserve"> are additional negative impacts on environmental conditions.</w:t>
-      </w:r>
-      <w:r>
-        <w:rPr>
-          <w:rFonts w:ascii="Verdana" w:hAnsi="Verdana"/>
-        </w:rPr>
-        <w:t xml:space="preserve"> The problem</w:t>
-      </w:r>
-      <w:r>
-        <w:rPr>
-          <w:rFonts w:ascii="Verdana" w:hAnsi="Verdana"/>
-        </w:rPr>
-        <w:t xml:space="preserve"> is so bad that most intensive exposure to air pollution happens at traffic junctions. It is mainly due to the ‘stop and go’ nature of the traffic flow. This severely affects the health of the people which may also lead to major respiratory problems.</w:t>
-      </w:r>
-      <w:r>
-        <w:rPr>
-          <w:rFonts w:ascii="Verdana" w:hAnsi="Verdana"/>
-        </w:rPr>
-        <w:t xml:space="preserve"> With</w:t>
-      </w:r>
-      <w:r>
-        <w:rPr>
-          <w:rFonts w:ascii="Verdana" w:hAnsi="Verdana"/>
-        </w:rPr>
-        <w:t xml:space="preserve"> the invention of computers, traffic lights started to become computerized. </w:t>
-      </w:r>
-      <w:r>
-        <w:rPr>
-          <w:rFonts w:ascii="Verdana" w:hAnsi="Verdana"/>
-        </w:rPr>
-        <w:t xml:space="preserve">We all remember those days when a man stands at the center of a junction and controlling traffic at that junction. Since human have the capability of looking and understanding the traffic issue this was probably the best implementation to control traffic. But, Over time </w:t>
-      </w:r>
-      <w:r>
-        <w:rPr>
-          <w:rFonts w:ascii="Verdana" w:hAnsi="Verdana"/>
-        </w:rPr>
-        <w:t>computers improved, and the traffic lights subsequently improved, and they could now monitor traffic and change lights accordingly. Based on the software, the traffic of a city could now be predicted and accordingly controlled.</w:t>
-      </w:r>
-    </w:p>
-    <w:p>
-      <w:pPr>
-        <w:rPr>
-          <w:rFonts w:ascii="Verdana" w:hAnsi="Verdana"/>
-        </w:rPr>
-      </w:pPr>
-      <w:r>
-        <w:rPr>
-          <w:rFonts w:ascii="Verdana" w:hAnsi="Verdana"/>
-        </w:rPr>
-        <w:t xml:space="preserve">But the computerized approach still does not provide the human power of looking at the traffic, analyzing and acting accordingly. </w:t>
-      </w:r>
-      <w:r>
-        <w:rPr>
-          <w:rFonts w:ascii="Verdana" w:hAnsi="Verdana"/>
-        </w:rPr>
-        <w:t>Our project aims to provide a sophisticated approach to resolve unnecessary</w:t>
-      </w:r>
-      <w:r>
-        <w:rPr>
-          <w:rFonts w:ascii="Verdana" w:hAnsi="Verdana"/>
-        </w:rPr>
-        <w:t xml:space="preserve"> waiting time at traffic signal by provid</w:t>
-      </w:r>
-      <w:r>
-        <w:rPr>
-          <w:rFonts w:ascii="Verdana" w:hAnsi="Verdana"/>
-        </w:rPr>
-        <w:t>ing vision to traffic system and an algorithm that can effectively control traffic.</w:t>
-      </w:r>
-    </w:p>
-    <w:p>
-      <w:pPr>
-        <w:pStyle w:val="Heading1"/>
-        <w:rPr>
-          <w:rFonts w:ascii="Verdana" w:hAnsi="Verdana"/>
-        </w:rPr>
-      </w:pPr>
-      <w:r>
-        <w:rPr>
-          <w:rFonts w:ascii="Verdana" w:hAnsi="Verdana"/>
-        </w:rPr>
-        <w:t>Traffic signal control algorithm</w:t>
-      </w:r>
-    </w:p>
-    <w:p>
-      <w:pPr>
-        <w:rPr>
-          <w:rFonts w:ascii="Verdana" w:hAnsi="Verdana"/>
-        </w:rPr>
-      </w:pPr>
-      <w:r>
-        <w:rPr>
-          <w:rFonts w:ascii="Verdana" w:hAnsi="Verdana"/>
-        </w:rPr>
-        <w:t xml:space="preserve">The control problem is at a single intersection and the objective is to make the best local decisions possible, given the information that is locally available. The adaptive methods for optimization, based on dynamic programming, have been used for controlling a single intersection. </w:t>
-      </w:r>
-      <w:r>
-        <w:rPr>
-          <w:rStyle w:val="FootnoteReference"/>
-          <w:rFonts w:ascii="Verdana" w:hAnsi="Verdana"/>
-        </w:rPr>
-        <w:footnoteReference w:id="3"/>
+        <w:footnoteReference w:id="6"/>
+      </w:r>
+    </w:p>
+    <w:p>
+      <w:pPr>
+        <w:rPr>
+          <w:rFonts w:ascii="Verdana" w:hAnsi="Verdana"/>
+        </w:rPr>
+      </w:pPr>
+      <w:r>
+        <w:rPr>
+          <w:rFonts w:ascii="Verdana" w:hAnsi="Verdana"/>
+        </w:rPr>
+        <w:t>On exploration, w</w:t>
+      </w:r>
+      <w:r>
+        <w:rPr>
+          <w:rFonts w:ascii="Verdana" w:hAnsi="Verdana"/>
+        </w:rPr>
+        <w:t xml:space="preserve">e’ve come across vehicle detection using Haar Cascades, Background </w:t>
+      </w:r>
+      <w:r>
+        <w:rPr>
+          <w:rFonts w:ascii="Verdana" w:hAnsi="Verdana"/>
+        </w:rPr>
+        <w:t>Subtraction (</w:t>
+      </w:r>
+      <w:r>
+        <w:rPr>
+          <w:rFonts w:ascii="Verdana" w:hAnsi="Verdana"/>
+        </w:rPr>
+        <w:t>BGS)</w:t>
+      </w:r>
+      <w:r>
+        <w:rPr>
+          <w:rFonts w:ascii="Verdana" w:hAnsi="Verdana"/>
+        </w:rPr>
+        <w:t xml:space="preserve"> etc</w:t>
+      </w:r>
+      <w:r>
+        <w:rPr>
+          <w:rFonts w:ascii="Verdana" w:hAnsi="Verdana"/>
+        </w:rPr>
+        <w:t xml:space="preserve">. This </w:t>
+      </w:r>
+      <w:r>
+        <w:rPr>
+          <w:rFonts w:ascii="Verdana" w:hAnsi="Verdana"/>
+        </w:rPr>
+        <w:t>project</w:t>
       </w:r>
       <w:bookmarkStart w:id="0" w:name="_GoBack"/>
       <w:bookmarkEnd w:id="0"/>
+      <w:r>
+        <w:rPr>
+          <w:rFonts w:ascii="Verdana" w:hAnsi="Verdana"/>
+        </w:rPr>
+        <w:t xml:space="preserve"> explores </w:t>
+      </w:r>
+      <w:r>
+        <w:rPr>
+          <w:rFonts w:ascii="Verdana" w:hAnsi="Verdana"/>
+        </w:rPr>
+        <w:t xml:space="preserve">the potential of </w:t>
+      </w:r>
+      <w:r>
+        <w:rPr>
+          <w:rFonts w:ascii="Verdana" w:hAnsi="Verdana"/>
+        </w:rPr>
+        <w:t xml:space="preserve">automating traffic control by building an algorithm </w:t>
+      </w:r>
+      <w:r>
+        <w:rPr>
+          <w:rFonts w:ascii="Verdana" w:hAnsi="Verdana"/>
+        </w:rPr>
+        <w:t>using the</w:t>
+      </w:r>
+      <w:r>
+        <w:rPr>
+          <w:rFonts w:ascii="Verdana" w:hAnsi="Verdana"/>
+        </w:rPr>
+        <w:t xml:space="preserve"> aforementioned</w:t>
+      </w:r>
+      <w:r>
+        <w:rPr>
+          <w:rFonts w:ascii="Verdana" w:hAnsi="Verdana"/>
+        </w:rPr>
+        <w:t xml:space="preserve"> methods.</w:t>
+      </w:r>
     </w:p>
     <w:p>
       <w:pPr>
@@ -407,6 +651,47 @@
         <w:rPr>
           <w:rFonts w:ascii="Verdana" w:hAnsi="Verdana"/>
         </w:rPr>
+        <w:lastRenderedPageBreak/>
+        <w:t>Traffic signal control algorithm</w:t>
+      </w:r>
+    </w:p>
+    <w:p>
+      <w:pPr>
+        <w:rPr>
+          <w:rFonts w:ascii="Verdana" w:hAnsi="Verdana"/>
+        </w:rPr>
+      </w:pPr>
+      <w:r>
+        <w:rPr>
+          <w:rFonts w:ascii="Verdana" w:hAnsi="Verdana"/>
+        </w:rPr>
+        <w:t>The control problem is at a single intersection and the objective is to make the best local decisions possible, given the information that is locally available. The adaptive methods for optimization, based on dynamic programming, have been used for control</w:t>
+      </w:r>
+      <w:r>
+        <w:rPr>
+          <w:rFonts w:ascii="Verdana" w:hAnsi="Verdana"/>
+        </w:rPr>
+        <w:t>ling a single intersection.</w:t>
+      </w:r>
+      <w:r>
+        <w:rPr>
+          <w:rStyle w:val="FootnoteReference"/>
+          <w:rFonts w:ascii="Verdana" w:hAnsi="Verdana"/>
+        </w:rPr>
+        <w:footnoteReference w:id="7"/>
+      </w:r>
+    </w:p>
+    <w:p>
+      <w:pPr>
+        <w:pStyle w:val="Heading1"/>
+        <w:rPr>
+          <w:rFonts w:ascii="Verdana" w:hAnsi="Verdana"/>
+        </w:rPr>
+      </w:pPr>
+      <w:r>
+        <w:rPr>
+          <w:rFonts w:ascii="Verdana" w:hAnsi="Verdana"/>
+        </w:rPr>
         <w:t>Implementation</w:t>
       </w:r>
     </w:p>
@@ -416,6 +701,755 @@
           <w:rFonts w:ascii="Verdana" w:hAnsi="Verdana"/>
         </w:rPr>
       </w:pPr>
+      <w:r>
+        <w:rPr>
+          <w:rFonts w:ascii="Verdana" w:hAnsi="Verdana"/>
+        </w:rPr>
+        <w:t xml:space="preserve">Our algorithm involves </w:t>
+      </w:r>
+      <w:r>
+        <w:rPr>
+          <w:rFonts w:ascii="Verdana" w:hAnsi="Verdana"/>
+        </w:rPr>
+        <w:t xml:space="preserve">two high-level steps; </w:t>
+      </w:r>
+      <w:r>
+        <w:rPr>
+          <w:rFonts w:ascii="Verdana" w:hAnsi="Verdana"/>
+        </w:rPr>
+        <w:t>detecting</w:t>
+      </w:r>
+      <w:r>
+        <w:rPr>
+          <w:rFonts w:ascii="Verdana" w:hAnsi="Verdana"/>
+        </w:rPr>
+        <w:t xml:space="preserve"> the </w:t>
+      </w:r>
+      <w:r>
+        <w:rPr>
+          <w:rFonts w:ascii="Verdana" w:hAnsi="Verdana"/>
+        </w:rPr>
+        <w:t xml:space="preserve">traffic flow in both the lanes, </w:t>
+      </w:r>
+      <w:r>
+        <w:rPr>
+          <w:rFonts w:ascii="Verdana" w:hAnsi="Verdana"/>
+        </w:rPr>
+        <w:t>s</w:t>
+      </w:r>
+      <w:r>
+        <w:rPr>
+          <w:rFonts w:ascii="Verdana" w:hAnsi="Verdana"/>
+        </w:rPr>
+        <w:t>witching the signal green/red based on the inflow of traffic in both directions.</w:t>
+      </w:r>
+      <w:r>
+        <w:rPr>
+          <w:rFonts w:ascii="Verdana" w:hAnsi="Verdana"/>
+        </w:rPr>
+        <w:t xml:space="preserve"> For traffic detection in each lane, </w:t>
+      </w:r>
+      <w:r>
+        <w:rPr>
+          <w:rFonts w:ascii="Verdana" w:hAnsi="Verdana"/>
+        </w:rPr>
+        <w:t>two different approaches were tried out.</w:t>
+      </w:r>
+      <w:r>
+        <w:rPr>
+          <w:rFonts w:ascii="Verdana" w:hAnsi="Verdana"/>
+        </w:rPr>
+        <w:t xml:space="preserve"> These are</w:t>
+      </w:r>
+    </w:p>
+    <w:p>
+      <w:pPr>
+        <w:pStyle w:val="ListParagraph"/>
+        <w:numPr>
+          <w:ilvl w:val="0"/>
+          <w:numId w:val="2"/>
+        </w:numPr>
+        <w:rPr>
+          <w:rFonts w:ascii="Verdana" w:hAnsi="Verdana"/>
+        </w:rPr>
+      </w:pPr>
+      <w:r>
+        <w:rPr>
+          <w:rFonts w:ascii="Verdana" w:hAnsi="Verdana"/>
+          <w:b/>
+        </w:rPr>
+        <w:t>Using Haar-cascade classifier</w:t>
+      </w:r>
+    </w:p>
+    <w:p>
+      <w:pPr>
+        <w:pStyle w:val="ListParagraph"/>
+        <w:rPr>
+          <w:rFonts w:ascii="Verdana" w:hAnsi="Verdana"/>
+        </w:rPr>
+      </w:pPr>
+      <w:r>
+        <w:rPr>
+          <w:rFonts w:ascii="Verdana" w:hAnsi="Verdana"/>
+        </w:rPr>
+        <w:t>Haar-cascade classi</w:t>
+      </w:r>
+      <w:r>
+        <w:rPr>
+          <w:rFonts w:ascii="Verdana" w:hAnsi="Verdana"/>
+        </w:rPr>
+        <w:t>fier</w:t>
+      </w:r>
+      <w:r>
+        <w:rPr>
+          <w:rFonts w:ascii="Verdana" w:hAnsi="Verdana"/>
+        </w:rPr>
+        <w:t xml:space="preserve"> can act as effective tool</w:t>
+      </w:r>
+      <w:r>
+        <w:rPr>
+          <w:rFonts w:ascii="Verdana" w:hAnsi="Verdana"/>
+        </w:rPr>
+        <w:t>s</w:t>
+      </w:r>
+      <w:r>
+        <w:rPr>
+          <w:rFonts w:ascii="Verdana" w:hAnsi="Verdana"/>
+        </w:rPr>
+        <w:t xml:space="preserve"> for object </w:t>
+      </w:r>
+      <w:r>
+        <w:rPr>
+          <w:rFonts w:ascii="Verdana" w:hAnsi="Verdana"/>
+        </w:rPr>
+        <w:t>detection.</w:t>
+      </w:r>
+      <w:r>
+        <w:rPr>
+          <w:rStyle w:val="FootnoteReference"/>
+          <w:rFonts w:ascii="Verdana" w:hAnsi="Verdana"/>
+        </w:rPr>
+        <w:footnoteReference w:id="8"/>
+      </w:r>
+      <w:r>
+        <w:rPr>
+          <w:rFonts w:ascii="Verdana" w:hAnsi="Verdana"/>
+        </w:rPr>
+        <w:t xml:space="preserve"> </w:t>
+      </w:r>
+      <w:r>
+        <w:rPr>
+          <w:rStyle w:val="FootnoteReference"/>
+          <w:rFonts w:ascii="Verdana" w:hAnsi="Verdana"/>
+        </w:rPr>
+        <w:t xml:space="preserve"> </w:t>
+      </w:r>
+      <w:r>
+        <w:rPr>
+          <w:rFonts w:ascii="Verdana" w:hAnsi="Verdana"/>
+        </w:rPr>
+        <w:t xml:space="preserve">A cascade function is </w:t>
+      </w:r>
+      <w:r>
+        <w:rPr>
+          <w:rFonts w:ascii="Verdana" w:hAnsi="Verdana"/>
+        </w:rPr>
+        <w:t xml:space="preserve">trained (supervised) </w:t>
+      </w:r>
+      <w:r>
+        <w:rPr>
+          <w:rFonts w:ascii="Verdana" w:hAnsi="Verdana"/>
+        </w:rPr>
+        <w:t xml:space="preserve">on a lot of images, </w:t>
+      </w:r>
+      <w:r>
+        <w:rPr>
+          <w:rFonts w:ascii="Verdana" w:hAnsi="Verdana"/>
+        </w:rPr>
+        <w:t xml:space="preserve">containing </w:t>
+      </w:r>
+      <w:r>
+        <w:rPr>
+          <w:rFonts w:ascii="Verdana" w:hAnsi="Verdana"/>
+        </w:rPr>
+        <w:t>positive and negative instances of the object.</w:t>
+      </w:r>
+      <w:r>
+        <w:rPr>
+          <w:rFonts w:ascii="Verdana" w:hAnsi="Verdana"/>
+        </w:rPr>
+        <w:t xml:space="preserve"> </w:t>
+      </w:r>
+      <w:r>
+        <w:rPr>
+          <w:rFonts w:ascii="Verdana" w:hAnsi="Verdana"/>
+        </w:rPr>
+        <w:t>It is then used to detect the object in new images.</w:t>
+      </w:r>
+      <w:r>
+        <w:rPr>
+          <w:rFonts w:ascii="Verdana" w:hAnsi="Verdana"/>
+        </w:rPr>
+        <w:t xml:space="preserve"> In our case, vehicles are the objects based on which the cascade is trained. </w:t>
+      </w:r>
+      <w:r>
+        <w:rPr>
+          <w:rFonts w:ascii="Verdana" w:hAnsi="Verdana"/>
+        </w:rPr>
+        <w:t>Training a cascade requires a lot of pre-</w:t>
+      </w:r>
+      <w:r>
+        <w:rPr>
+          <w:rFonts w:ascii="Verdana" w:hAnsi="Verdana"/>
+        </w:rPr>
+        <w:t>labeled</w:t>
+      </w:r>
+      <w:r>
+        <w:rPr>
+          <w:rFonts w:ascii="Verdana" w:hAnsi="Verdana"/>
+        </w:rPr>
+        <w:t xml:space="preserve"> </w:t>
+      </w:r>
+      <w:r>
+        <w:rPr>
+          <w:rFonts w:ascii="Verdana" w:hAnsi="Verdana"/>
+        </w:rPr>
+        <w:t>data. Also, there are a lot of vehicle-based trained cascades available online.</w:t>
+      </w:r>
+      <w:r>
+        <w:rPr>
+          <w:rFonts w:ascii="Verdana" w:hAnsi="Verdana"/>
+        </w:rPr>
+        <w:t xml:space="preserve"> </w:t>
+      </w:r>
+      <w:r>
+        <w:rPr>
+          <w:rFonts w:ascii="Verdana" w:hAnsi="Verdana"/>
+        </w:rPr>
+        <w:t xml:space="preserve">We’ve </w:t>
+      </w:r>
+      <w:r>
+        <w:rPr>
+          <w:rFonts w:ascii="Verdana" w:hAnsi="Verdana"/>
+        </w:rPr>
+        <w:t xml:space="preserve">used the available </w:t>
+      </w:r>
+      <w:r>
+        <w:rPr>
+          <w:rFonts w:ascii="Verdana" w:hAnsi="Verdana"/>
+        </w:rPr>
+        <w:t>trained c</w:t>
+      </w:r>
+      <w:r>
+        <w:rPr>
+          <w:rFonts w:ascii="Verdana" w:hAnsi="Verdana"/>
+        </w:rPr>
+        <w:t>lassifier</w:t>
+      </w:r>
+      <w:r>
+        <w:rPr>
+          <w:rFonts w:ascii="Verdana" w:hAnsi="Verdana"/>
+        </w:rPr>
+        <w:t xml:space="preserve"> </w:t>
+      </w:r>
+      <w:r>
+        <w:rPr>
+          <w:rFonts w:ascii="Verdana" w:hAnsi="Verdana"/>
+        </w:rPr>
+        <w:t>for vehicle detection</w:t>
+      </w:r>
+      <w:r>
+        <w:rPr>
+          <w:rFonts w:ascii="Verdana" w:hAnsi="Verdana"/>
+        </w:rPr>
+        <w:t>.</w:t>
+      </w:r>
+    </w:p>
+    <w:p>
+      <w:pPr>
+        <w:pStyle w:val="ListParagraph"/>
+        <w:numPr>
+          <w:ilvl w:val="0"/>
+          <w:numId w:val="2"/>
+        </w:numPr>
+        <w:rPr>
+          <w:rFonts w:ascii="Verdana" w:hAnsi="Verdana"/>
+        </w:rPr>
+      </w:pPr>
+      <w:r>
+        <w:rPr>
+          <w:rFonts w:ascii="Verdana" w:hAnsi="Verdana"/>
+          <w:b/>
+        </w:rPr>
+        <w:t>Using Background Subtraction</w:t>
+      </w:r>
+    </w:p>
+    <w:p>
+      <w:pPr>
+        <w:pStyle w:val="ListParagraph"/>
+        <w:rPr>
+          <w:rFonts w:ascii="Verdana" w:hAnsi="Verdana"/>
+        </w:rPr>
+      </w:pPr>
+      <w:r>
+        <w:rPr>
+          <w:rFonts w:ascii="Verdana" w:hAnsi="Verdana"/>
+        </w:rPr>
+        <w:t>Background subtraction</w:t>
+      </w:r>
+      <w:r>
+        <w:rPr>
+          <w:rFonts w:ascii="Verdana" w:hAnsi="Verdana"/>
+        </w:rPr>
+        <w:t xml:space="preserve"> is</w:t>
+      </w:r>
+      <w:r>
+        <w:rPr>
+          <w:rFonts w:ascii="Verdana" w:hAnsi="Verdana"/>
+        </w:rPr>
+        <w:t xml:space="preserve"> a</w:t>
+      </w:r>
+      <w:r>
+        <w:rPr>
+          <w:rFonts w:ascii="Verdana" w:hAnsi="Verdana"/>
+        </w:rPr>
+        <w:t xml:space="preserve"> widely used technique in vehicle </w:t>
+      </w:r>
+      <w:r>
+        <w:rPr>
+          <w:rFonts w:ascii="Verdana" w:hAnsi="Verdana"/>
+        </w:rPr>
+        <w:t>detection.</w:t>
+      </w:r>
+      <w:r>
+        <w:rPr>
+          <w:rStyle w:val="FootnoteReference"/>
+          <w:rFonts w:ascii="Verdana" w:hAnsi="Verdana"/>
+        </w:rPr>
+        <w:footnoteReference w:id="9"/>
+      </w:r>
+      <w:r>
+        <w:rPr>
+          <w:rFonts w:ascii="Verdana" w:hAnsi="Verdana"/>
+        </w:rPr>
+        <w:t xml:space="preserve"> This identifies the static background (in our case, road, lanes etc.) to </w:t>
+      </w:r>
+      <w:r>
+        <w:rPr>
+          <w:rFonts w:ascii="Verdana" w:hAnsi="Verdana"/>
+        </w:rPr>
+        <w:t>detect</w:t>
+      </w:r>
+      <w:r>
+        <w:rPr>
+          <w:rFonts w:ascii="Verdana" w:hAnsi="Verdana"/>
+        </w:rPr>
+        <w:t xml:space="preserve"> the </w:t>
+      </w:r>
+      <w:r>
+        <w:rPr>
+          <w:rFonts w:ascii="Verdana" w:hAnsi="Verdana"/>
+        </w:rPr>
+        <w:t>moving/</w:t>
+      </w:r>
+      <w:r>
+        <w:rPr>
+          <w:rFonts w:ascii="Verdana" w:hAnsi="Verdana"/>
+        </w:rPr>
+        <w:t>non-static objects (vehicles)</w:t>
+      </w:r>
+      <w:r>
+        <w:rPr>
+          <w:rFonts w:ascii="Verdana" w:hAnsi="Verdana"/>
+        </w:rPr>
+        <w:t>.</w:t>
+      </w:r>
+      <w:r>
+        <w:rPr>
+          <w:rFonts w:ascii="Verdana" w:hAnsi="Verdana"/>
+        </w:rPr>
+        <w:t xml:space="preserve"> This method is more </w:t>
+      </w:r>
+      <w:r>
+        <w:rPr>
+          <w:rFonts w:ascii="Verdana" w:hAnsi="Verdana"/>
+        </w:rPr>
+        <w:t>generic</w:t>
+      </w:r>
+      <w:r>
+        <w:rPr>
+          <w:rFonts w:ascii="Verdana" w:hAnsi="Verdana"/>
+        </w:rPr>
+        <w:t xml:space="preserve"> and can be applied to varied </w:t>
+      </w:r>
+      <w:r>
+        <w:rPr>
+          <w:rFonts w:ascii="Verdana" w:hAnsi="Verdana"/>
+        </w:rPr>
+        <w:t>scenarios</w:t>
+      </w:r>
+      <w:r>
+        <w:rPr>
+          <w:rFonts w:ascii="Verdana" w:hAnsi="Verdana"/>
+        </w:rPr>
+        <w:t>.</w:t>
+      </w:r>
+    </w:p>
+    <w:p>
+      <w:pPr>
+        <w:rPr>
+          <w:rFonts w:ascii="Verdana" w:hAnsi="Verdana"/>
+        </w:rPr>
+      </w:pPr>
+      <w:r>
+        <w:rPr>
+          <w:rFonts w:ascii="Verdana" w:hAnsi="Verdana"/>
+        </w:rPr>
+        <w:t xml:space="preserve">Once the vehicle </w:t>
+      </w:r>
+      <w:r>
+        <w:rPr>
+          <w:rFonts w:ascii="Verdana" w:hAnsi="Verdana"/>
+        </w:rPr>
+        <w:t>detection is live, the inflow of traffic in both directions</w:t>
+      </w:r>
+      <w:r>
+        <w:rPr>
+          <w:rFonts w:ascii="Verdana" w:hAnsi="Verdana"/>
+        </w:rPr>
+        <w:t xml:space="preserve"> is recorded</w:t>
+      </w:r>
+      <w:r>
+        <w:rPr>
+          <w:rFonts w:ascii="Verdana" w:hAnsi="Verdana"/>
+        </w:rPr>
+        <w:t>.</w:t>
+      </w:r>
+      <w:r>
+        <w:rPr>
+          <w:rFonts w:ascii="Verdana" w:hAnsi="Verdana"/>
+        </w:rPr>
+        <w:t xml:space="preserve"> </w:t>
+      </w:r>
+      <w:r>
+        <w:rPr>
+          <w:rFonts w:ascii="Verdana" w:hAnsi="Verdana"/>
+        </w:rPr>
+        <w:t xml:space="preserve">We pick a block of </w:t>
+      </w:r>
+      <w:r>
+        <w:rPr>
+          <w:rFonts w:ascii="Verdana" w:hAnsi="Verdana"/>
+        </w:rPr>
+        <w:t>each</w:t>
+      </w:r>
+      <w:r>
+        <w:rPr>
+          <w:rFonts w:ascii="Verdana" w:hAnsi="Verdana"/>
+        </w:rPr>
+        <w:t xml:space="preserve"> lane </w:t>
+      </w:r>
+      <w:r>
+        <w:rPr>
+          <w:rFonts w:ascii="Verdana" w:hAnsi="Verdana"/>
+        </w:rPr>
+        <w:t>near</w:t>
+      </w:r>
+      <w:r>
+        <w:rPr>
+          <w:rFonts w:ascii="Verdana" w:hAnsi="Verdana"/>
+        </w:rPr>
+        <w:t xml:space="preserve"> the intersection </w:t>
+      </w:r>
+      <w:r>
+        <w:rPr>
+          <w:rFonts w:ascii="Verdana" w:hAnsi="Verdana"/>
+        </w:rPr>
+        <w:t>to observe the.</w:t>
+      </w:r>
+      <w:r>
+        <w:rPr>
+          <w:rFonts w:ascii="Verdana" w:hAnsi="Verdana"/>
+        </w:rPr>
+        <w:t xml:space="preserve"> </w:t>
+      </w:r>
+      <w:r>
+        <w:rPr>
+          <w:rFonts w:ascii="Verdana" w:hAnsi="Verdana"/>
+        </w:rPr>
+        <w:t xml:space="preserve">A </w:t>
+      </w:r>
+      <w:r>
+        <w:rPr>
+          <w:rFonts w:ascii="Verdana" w:hAnsi="Verdana"/>
+        </w:rPr>
+        <w:t>‘patience’</w:t>
+      </w:r>
+      <w:r>
+        <w:rPr>
+          <w:rFonts w:ascii="Verdana" w:hAnsi="Verdana"/>
+        </w:rPr>
+        <w:t xml:space="preserve"> is assigned</w:t>
+      </w:r>
+      <w:r>
+        <w:rPr>
+          <w:rFonts w:ascii="Verdana" w:hAnsi="Verdana"/>
+        </w:rPr>
+        <w:t xml:space="preserve"> to each of the lanes indicating the flow of traffic. </w:t>
+      </w:r>
+      <w:r>
+        <w:rPr>
+          <w:rFonts w:ascii="Verdana" w:hAnsi="Verdana"/>
+        </w:rPr>
+        <w:t>For every frame without vehicles</w:t>
+      </w:r>
+      <w:r>
+        <w:rPr>
+          <w:rFonts w:ascii="Verdana" w:hAnsi="Verdana"/>
+        </w:rPr>
+        <w:t>,</w:t>
+      </w:r>
+      <w:r>
+        <w:rPr>
+          <w:rFonts w:ascii="Verdana" w:hAnsi="Verdana"/>
+        </w:rPr>
+        <w:t xml:space="preserve"> </w:t>
+      </w:r>
+      <w:r>
+        <w:rPr>
+          <w:rFonts w:ascii="Verdana" w:hAnsi="Verdana"/>
+        </w:rPr>
+        <w:t>patience is incremented</w:t>
+      </w:r>
+      <w:r>
+        <w:rPr>
+          <w:rFonts w:ascii="Verdana" w:hAnsi="Verdana"/>
+        </w:rPr>
+        <w:t xml:space="preserve"> by 1</w:t>
+      </w:r>
+      <w:r>
+        <w:rPr>
+          <w:rFonts w:ascii="Verdana" w:hAnsi="Verdana"/>
+        </w:rPr>
+        <w:t>.</w:t>
+      </w:r>
+      <w:r>
+        <w:rPr>
+          <w:rFonts w:ascii="Verdana" w:hAnsi="Verdana"/>
+        </w:rPr>
+        <w:t xml:space="preserve"> It is reset to zero every time there is a vehicle detected.</w:t>
+      </w:r>
+      <w:r>
+        <w:rPr>
+          <w:rFonts w:ascii="Verdana" w:hAnsi="Verdana"/>
+        </w:rPr>
+        <w:t xml:space="preserve"> </w:t>
+      </w:r>
+      <w:r>
+        <w:rPr>
+          <w:rFonts w:ascii="Verdana" w:hAnsi="Verdana"/>
+        </w:rPr>
+        <w:t>That is,</w:t>
+      </w:r>
+      <w:r>
+        <w:rPr>
+          <w:rFonts w:ascii="Verdana" w:hAnsi="Verdana"/>
+        </w:rPr>
+        <w:t xml:space="preserve"> zero patience indicates inflow, whil</w:t>
+      </w:r>
+      <w:r>
+        <w:rPr>
+          <w:rFonts w:ascii="Verdana" w:hAnsi="Verdana"/>
+        </w:rPr>
+        <w:t xml:space="preserve">e high patience </w:t>
+      </w:r>
+      <w:r>
+        <w:rPr>
+          <w:rFonts w:ascii="Verdana" w:hAnsi="Verdana"/>
+        </w:rPr>
+        <w:t>indicates no inflow.</w:t>
+      </w:r>
+      <w:r>
+        <w:rPr>
+          <w:rFonts w:ascii="Verdana" w:hAnsi="Verdana"/>
+        </w:rPr>
+        <w:t xml:space="preserve"> </w:t>
+      </w:r>
+      <w:r>
+        <w:rPr>
+          <w:rFonts w:ascii="Verdana" w:hAnsi="Verdana"/>
+        </w:rPr>
+        <w:t>Therefore, patience keeps increasing when there are no vehicles coming in</w:t>
+      </w:r>
+      <w:r>
+        <w:rPr>
+          <w:rFonts w:ascii="Verdana" w:hAnsi="Verdana"/>
+        </w:rPr>
+        <w:t>.</w:t>
+      </w:r>
+      <w:r>
+        <w:rPr>
+          <w:rFonts w:ascii="Verdana" w:hAnsi="Verdana"/>
+        </w:rPr>
+        <w:t xml:space="preserve"> W</w:t>
+      </w:r>
+      <w:r>
+        <w:rPr>
+          <w:rFonts w:ascii="Verdana" w:hAnsi="Verdana"/>
+        </w:rPr>
+        <w:t>e set a threshold to the patience (</w:t>
+      </w:r>
+      <w:r>
+        <w:rPr>
+          <w:rFonts w:ascii="Verdana" w:hAnsi="Verdana"/>
+        </w:rPr>
+        <w:t>for example</w:t>
+      </w:r>
+      <w:r>
+        <w:rPr>
+          <w:rFonts w:ascii="Verdana" w:hAnsi="Verdana"/>
+        </w:rPr>
+        <w:t>,</w:t>
+      </w:r>
+      <w:r>
+        <w:rPr>
+          <w:rFonts w:ascii="Verdana" w:hAnsi="Verdana"/>
+        </w:rPr>
+        <w:t xml:space="preserve"> let</w:t>
+      </w:r>
+      <w:r>
+        <w:rPr>
+          <w:rFonts w:ascii="Verdana" w:hAnsi="Verdana"/>
+        </w:rPr>
+        <w:t xml:space="preserve"> patience = 150</w:t>
+      </w:r>
+      <w:r>
+        <w:rPr>
+          <w:rFonts w:ascii="Verdana" w:hAnsi="Verdana"/>
+        </w:rPr>
+        <w:t xml:space="preserve"> frames</w:t>
+      </w:r>
+      <w:r>
+        <w:rPr>
+          <w:rFonts w:ascii="Verdana" w:hAnsi="Verdana"/>
+        </w:rPr>
+        <w:t>;</w:t>
+      </w:r>
+      <w:r>
+        <w:rPr>
+          <w:rFonts w:ascii="Verdana" w:hAnsi="Verdana"/>
+        </w:rPr>
+        <w:t xml:space="preserve"> </w:t>
+      </w:r>
+      <w:r>
+        <w:rPr>
+          <w:rFonts w:ascii="Verdana" w:hAnsi="Verdana"/>
+        </w:rPr>
+        <w:t>this corresponds to 12.5 seconds</w:t>
+      </w:r>
+      <w:r>
+        <w:rPr>
+          <w:rFonts w:ascii="Verdana" w:hAnsi="Verdana"/>
+        </w:rPr>
+        <w:t xml:space="preserve"> considering 12 frames per second</w:t>
+      </w:r>
+      <w:r>
+        <w:rPr>
+          <w:rFonts w:ascii="Verdana" w:hAnsi="Verdana"/>
+        </w:rPr>
+        <w:t>)</w:t>
+      </w:r>
+      <w:r>
+        <w:rPr>
+          <w:rFonts w:ascii="Verdana" w:hAnsi="Verdana"/>
+        </w:rPr>
+        <w:t>.</w:t>
+      </w:r>
+      <w:r>
+        <w:rPr>
+          <w:rFonts w:ascii="Verdana" w:hAnsi="Verdana"/>
+        </w:rPr>
+        <w:t xml:space="preserve"> If the </w:t>
+      </w:r>
+      <w:r>
+        <w:rPr>
+          <w:rFonts w:ascii="Verdana" w:hAnsi="Verdana"/>
+        </w:rPr>
+        <w:t xml:space="preserve">green lane </w:t>
+      </w:r>
+      <w:r>
+        <w:rPr>
+          <w:rFonts w:ascii="Verdana" w:hAnsi="Verdana"/>
+        </w:rPr>
+        <w:t>patience threshold is overtaken</w:t>
+      </w:r>
+      <w:r>
+        <w:rPr>
+          <w:rFonts w:ascii="Verdana" w:hAnsi="Verdana"/>
+        </w:rPr>
+        <w:t xml:space="preserve"> while the red lane patience is zero</w:t>
+      </w:r>
+      <w:r>
+        <w:rPr>
+          <w:rFonts w:ascii="Verdana" w:hAnsi="Verdana"/>
+        </w:rPr>
+        <w:t xml:space="preserve">, </w:t>
+      </w:r>
+      <w:r>
+        <w:rPr>
+          <w:rFonts w:ascii="Verdana" w:hAnsi="Verdana"/>
+        </w:rPr>
+        <w:t>green and red are switched</w:t>
+      </w:r>
+      <w:r>
+        <w:rPr>
+          <w:rFonts w:ascii="Verdana" w:hAnsi="Verdana"/>
+        </w:rPr>
+        <w:t xml:space="preserve">, thus avoiding </w:t>
+      </w:r>
+      <w:r>
+        <w:rPr>
+          <w:rFonts w:ascii="Verdana" w:hAnsi="Verdana"/>
+        </w:rPr>
+        <w:t xml:space="preserve">traffic </w:t>
+      </w:r>
+      <w:r>
+        <w:rPr>
+          <w:rFonts w:ascii="Verdana" w:hAnsi="Verdana"/>
+        </w:rPr>
+        <w:t>congestion.</w:t>
+      </w:r>
+      <w:r>
+        <w:rPr>
+          <w:rFonts w:ascii="Verdana" w:hAnsi="Verdana"/>
+        </w:rPr>
+        <w:t xml:space="preserve"> If the patience on </w:t>
+      </w:r>
+      <w:r>
+        <w:rPr>
+          <w:rFonts w:ascii="Verdana" w:hAnsi="Verdana"/>
+        </w:rPr>
+        <w:lastRenderedPageBreak/>
+        <w:t>each direction is 0 (traffic in both lanes)</w:t>
+      </w:r>
+      <w:r>
+        <w:rPr>
+          <w:rFonts w:ascii="Verdana" w:hAnsi="Verdana"/>
+        </w:rPr>
+        <w:t xml:space="preserve">, the signal switch is by the </w:t>
+      </w:r>
+      <w:r>
+        <w:rPr>
+          <w:rFonts w:ascii="Verdana" w:hAnsi="Verdana"/>
+        </w:rPr>
+        <w:t xml:space="preserve">default switch </w:t>
+      </w:r>
+      <w:r>
+        <w:rPr>
+          <w:rFonts w:ascii="Verdana" w:hAnsi="Verdana"/>
+        </w:rPr>
+        <w:t>time.</w:t>
+      </w:r>
     </w:p>
     <w:p>
       <w:pPr>
@@ -433,6 +1467,585 @@
     </w:p>
     <w:p>
       <w:pPr>
+        <w:rPr>
+          <w:rFonts w:ascii="Verdana" w:hAnsi="Verdana"/>
+        </w:rPr>
+      </w:pPr>
+      <w:r>
+        <w:rPr>
+          <w:rFonts w:ascii="Verdana" w:hAnsi="Verdana"/>
+        </w:rPr>
+        <w:t xml:space="preserve">The experimental results observed with Haar-cascade and Background Subtraction </w:t>
+      </w:r>
+      <w:r>
+        <w:rPr>
+          <w:rFonts w:ascii="Verdana" w:hAnsi="Verdana"/>
+        </w:rPr>
+        <w:t>is</w:t>
+      </w:r>
+      <w:r>
+        <w:rPr>
+          <w:rFonts w:ascii="Verdana" w:hAnsi="Verdana"/>
+        </w:rPr>
+        <w:t xml:space="preserve"> compared.</w:t>
+      </w:r>
+      <w:r>
+        <w:rPr>
+          <w:rFonts w:ascii="Verdana" w:hAnsi="Verdana"/>
+        </w:rPr>
+        <w:t xml:space="preserve"> While Background subtraction </w:t>
+      </w:r>
+      <w:r>
+        <w:rPr>
+          <w:rFonts w:ascii="Verdana" w:hAnsi="Verdana"/>
+        </w:rPr>
+        <w:t>has 100%</w:t>
+      </w:r>
+      <w:r>
+        <w:rPr>
+          <w:rFonts w:ascii="Verdana" w:hAnsi="Verdana"/>
+        </w:rPr>
+        <w:t xml:space="preserve"> </w:t>
+      </w:r>
+      <w:r>
+        <w:rPr>
+          <w:rFonts w:ascii="Verdana" w:hAnsi="Verdana"/>
+        </w:rPr>
+        <w:t>accuracy of detecting vehicles</w:t>
+      </w:r>
+      <w:r>
+        <w:rPr>
+          <w:rFonts w:ascii="Verdana" w:hAnsi="Verdana"/>
+        </w:rPr>
+        <w:t xml:space="preserve"> as foreground</w:t>
+      </w:r>
+      <w:r>
+        <w:rPr>
+          <w:rFonts w:ascii="Verdana" w:hAnsi="Verdana"/>
+        </w:rPr>
+        <w:t xml:space="preserve">, </w:t>
+      </w:r>
+      <w:r>
+        <w:rPr>
+          <w:rFonts w:ascii="Verdana" w:hAnsi="Verdana"/>
+        </w:rPr>
+        <w:t>there</w:t>
+      </w:r>
+      <w:r>
+        <w:rPr>
+          <w:rFonts w:ascii="Verdana" w:hAnsi="Verdana"/>
+        </w:rPr>
+        <w:t xml:space="preserve"> is a lot of noise being detected from the video</w:t>
+      </w:r>
+      <w:r>
+        <w:rPr>
+          <w:rFonts w:ascii="Verdana" w:hAnsi="Verdana"/>
+        </w:rPr>
+        <w:t xml:space="preserve"> (figure 2)</w:t>
+      </w:r>
+      <w:r>
+        <w:rPr>
+          <w:rFonts w:ascii="Verdana" w:hAnsi="Verdana"/>
+        </w:rPr>
+        <w:t>.</w:t>
+      </w:r>
+    </w:p>
+    <w:p>
+      <w:pPr>
+        <w:rPr>
+          <w:rFonts w:ascii="Verdana" w:hAnsi="Verdana"/>
+        </w:rPr>
+      </w:pPr>
+      <w:r>
+        <w:rPr>
+          <w:rFonts w:ascii="Verdana" w:hAnsi="Verdana"/>
+        </w:rPr>
+        <w:t xml:space="preserve">The detected noise </w:t>
+      </w:r>
+      <w:r>
+        <w:rPr>
+          <w:rFonts w:ascii="Verdana" w:hAnsi="Verdana"/>
+        </w:rPr>
+        <w:t>interfer</w:t>
+      </w:r>
+      <w:r>
+        <w:rPr>
+          <w:rFonts w:ascii="Verdana" w:hAnsi="Verdana"/>
+        </w:rPr>
+        <w:t>es</w:t>
+      </w:r>
+      <w:r>
+        <w:rPr>
+          <w:rFonts w:ascii="Verdana" w:hAnsi="Verdana"/>
+        </w:rPr>
+        <w:t xml:space="preserve"> </w:t>
+      </w:r>
+      <w:r>
+        <w:rPr>
+          <w:rFonts w:ascii="Verdana" w:hAnsi="Verdana"/>
+        </w:rPr>
+        <w:t xml:space="preserve">with </w:t>
+      </w:r>
+      <w:r>
+        <w:rPr>
+          <w:rFonts w:ascii="Verdana" w:hAnsi="Verdana"/>
+        </w:rPr>
+        <w:t>the patience calculation</w:t>
+      </w:r>
+      <w:r>
+        <w:rPr>
+          <w:rFonts w:ascii="Verdana" w:hAnsi="Verdana"/>
+        </w:rPr>
+        <w:t>.</w:t>
+      </w:r>
+      <w:r>
+        <w:rPr>
+          <w:rFonts w:ascii="Verdana" w:hAnsi="Verdana"/>
+        </w:rPr>
+        <w:t xml:space="preserve"> In the case of </w:t>
+      </w:r>
+      <w:r>
+        <w:rPr>
+          <w:rFonts w:ascii="Verdana" w:hAnsi="Verdana"/>
+        </w:rPr>
+        <w:t>Haar-</w:t>
+      </w:r>
+      <w:r>
+        <w:rPr>
+          <w:rFonts w:ascii="Verdana" w:hAnsi="Verdana"/>
+        </w:rPr>
+        <w:t>classifier</w:t>
+      </w:r>
+      <w:r>
+        <w:rPr>
+          <w:rFonts w:ascii="Verdana" w:hAnsi="Verdana"/>
+        </w:rPr>
+        <w:t>,</w:t>
+      </w:r>
+      <w:r>
+        <w:rPr>
+          <w:rFonts w:ascii="Verdana" w:hAnsi="Verdana"/>
+        </w:rPr>
+        <w:t xml:space="preserve"> </w:t>
+      </w:r>
+      <w:r>
+        <w:rPr>
+          <w:rFonts w:ascii="Verdana" w:hAnsi="Verdana"/>
+        </w:rPr>
+        <w:t>the detection is more accurate with our video as there is no noise to take care of.</w:t>
+      </w:r>
+      <w:r>
+        <w:rPr>
+          <w:rFonts w:ascii="Verdana" w:hAnsi="Verdana"/>
+        </w:rPr>
+        <w:t xml:space="preserve"> Here the vehicle detection is 100% but there are a few cases of false positives on some lane videos. </w:t>
+      </w:r>
+      <w:r>
+        <w:rPr>
+          <w:rFonts w:ascii="Verdana" w:hAnsi="Verdana"/>
+        </w:rPr>
+        <w:t xml:space="preserve">So </w:t>
+      </w:r>
+      <w:r>
+        <w:rPr>
+          <w:rFonts w:ascii="Verdana" w:hAnsi="Verdana"/>
+        </w:rPr>
+        <w:t>we</w:t>
+      </w:r>
+      <w:r>
+        <w:rPr>
+          <w:rFonts w:ascii="Verdana" w:hAnsi="Verdana"/>
+        </w:rPr>
+        <w:t xml:space="preserve"> compare the accurac</w:t>
+      </w:r>
+      <w:r>
+        <w:rPr>
+          <w:rFonts w:ascii="Verdana" w:hAnsi="Verdana"/>
+        </w:rPr>
+        <w:t>y</w:t>
+      </w:r>
+      <w:r>
+        <w:rPr>
+          <w:rFonts w:ascii="Verdana" w:hAnsi="Verdana"/>
+        </w:rPr>
+        <w:t xml:space="preserve"> of each approach using</w:t>
+      </w:r>
+      <w:r>
+        <w:rPr>
+          <w:rFonts w:ascii="Verdana" w:hAnsi="Verdana"/>
+        </w:rPr>
+        <w:t xml:space="preserve"> the </w:t>
+      </w:r>
+      <w:r>
+        <w:rPr>
+          <w:rFonts w:ascii="Verdana" w:hAnsi="Verdana"/>
+        </w:rPr>
+        <w:t>false and true positives</w:t>
+      </w:r>
+      <w:r>
+        <w:rPr>
+          <w:rFonts w:ascii="Verdana" w:hAnsi="Verdana"/>
+        </w:rPr>
+        <w:t xml:space="preserve"> of each approach.</w:t>
+      </w:r>
+    </w:p>
+    <w:p>
+      <w:pPr>
+        <w:keepNext/>
+        <w:spacing w:after="0"/>
+        <w:jc w:val="center"/>
+        <w:rPr>
+          <w:rFonts w:ascii="Verdana" w:hAnsi="Verdana"/>
+        </w:rPr>
+      </w:pPr>
+      <w:r>
+        <w:rPr>
+          <w:rFonts w:ascii="Verdana" w:hAnsi="Verdana"/>
+        </w:rPr>
+        <w:pict>
+          <v:shapetype id="_x0000_t75" coordsize="21600,21600" o:spt="75" o:preferrelative="t" path="m@4@5l@4@11@9@11@9@5xe" filled="f" stroked="f">
+            <v:stroke joinstyle="miter"/>
+            <v:formulas>
+              <v:f eqn="if lineDrawn pixelLineWidth 0"/>
+              <v:f eqn="sum @0 1 0"/>
+              <v:f eqn="sum 0 0 @1"/>
+              <v:f eqn="prod @2 1 2"/>
+              <v:f eqn="prod @3 21600 pixelWidth"/>
+              <v:f eqn="prod @3 21600 pixelHeight"/>
+              <v:f eqn="sum @0 0 1"/>
+              <v:f eqn="prod @6 1 2"/>
+              <v:f eqn="prod @7 21600 pixelWidth"/>
+              <v:f eqn="sum @8 21600 0"/>
+              <v:f eqn="prod @7 21600 pixelHeight"/>
+              <v:f eqn="sum @10 21600 0"/>
+            </v:formulas>
+            <v:path o:extrusionok="f" gradientshapeok="t" o:connecttype="rect"/>
+            <o:lock v:ext="edit" aspectratio="t"/>
+          </v:shapetype>
+          <v:shape id="_x0000_i1025" type="#_x0000_t75" style="width:236.25pt;height:157.5pt">
+            <v:imagedata r:id="rId9" o:title="active lane_screenshot_18.12"/>
+          </v:shape>
+        </w:pict>
+      </w:r>
+    </w:p>
+    <w:p>
+      <w:pPr>
+        <w:pStyle w:val="Caption"/>
+        <w:jc w:val="center"/>
+        <w:rPr>
+          <w:rFonts w:ascii="Verdana" w:hAnsi="Verdana"/>
+        </w:rPr>
+      </w:pPr>
+      <w:r>
+        <w:rPr>
+          <w:rFonts w:ascii="Verdana" w:hAnsi="Verdana"/>
+        </w:rPr>
+        <w:t xml:space="preserve">Figure </w:t>
+      </w:r>
+      <w:r>
+        <w:rPr>
+          <w:rFonts w:ascii="Verdana" w:hAnsi="Verdana"/>
+        </w:rPr>
+        <w:fldChar w:fldCharType="begin"/>
+      </w:r>
+      <w:r>
+        <w:rPr>
+          <w:rFonts w:ascii="Verdana" w:hAnsi="Verdana"/>
+        </w:rPr>
+        <w:instrText xml:space="preserve"> SEQ Figure \* ARABIC </w:instrText>
+      </w:r>
+      <w:r>
+        <w:rPr>
+          <w:rFonts w:ascii="Verdana" w:hAnsi="Verdana"/>
+        </w:rPr>
+        <w:fldChar w:fldCharType="separate"/>
+      </w:r>
+      <w:r>
+        <w:rPr>
+          <w:rFonts w:ascii="Verdana" w:hAnsi="Verdana"/>
+          <w:noProof/>
+        </w:rPr>
+        <w:t>1</w:t>
+      </w:r>
+      <w:r>
+        <w:rPr>
+          <w:rFonts w:ascii="Verdana" w:hAnsi="Verdana"/>
+          <w:noProof/>
+        </w:rPr>
+        <w:fldChar w:fldCharType="end"/>
+      </w:r>
+      <w:r>
+        <w:rPr>
+          <w:rFonts w:ascii="Verdana" w:hAnsi="Verdana"/>
+        </w:rPr>
+        <w:t>: Vehicle detection using Haar-cascades</w:t>
+      </w:r>
+    </w:p>
+    <w:p>
+      <w:pPr>
+        <w:keepNext/>
+        <w:jc w:val="center"/>
+        <w:rPr>
+          <w:rFonts w:ascii="Verdana" w:hAnsi="Verdana"/>
+        </w:rPr>
+      </w:pPr>
+      <w:r>
+        <w:rPr>
+          <w:rFonts w:ascii="Verdana" w:hAnsi="Verdana"/>
+        </w:rPr>
+        <w:pict>
+          <v:shape id="_x0000_i1026" type="#_x0000_t75" style="width:270pt;height:179.25pt">
+            <v:imagedata r:id="rId10" o:title="bgs1"/>
+          </v:shape>
+        </w:pict>
+      </w:r>
+    </w:p>
+    <w:p>
+      <w:pPr>
+        <w:pStyle w:val="Caption"/>
+        <w:jc w:val="center"/>
+        <w:rPr>
+          <w:rFonts w:ascii="Verdana" w:hAnsi="Verdana"/>
+        </w:rPr>
+      </w:pPr>
+      <w:r>
+        <w:rPr>
+          <w:rFonts w:ascii="Verdana" w:hAnsi="Verdana"/>
+        </w:rPr>
+        <w:t xml:space="preserve">Figure </w:t>
+      </w:r>
+      <w:r>
+        <w:rPr>
+          <w:rFonts w:ascii="Verdana" w:hAnsi="Verdana"/>
+        </w:rPr>
+        <w:fldChar w:fldCharType="begin"/>
+      </w:r>
+      <w:r>
+        <w:rPr>
+          <w:rFonts w:ascii="Verdana" w:hAnsi="Verdana"/>
+        </w:rPr>
+        <w:instrText xml:space="preserve"> SEQ Figure \* ARABIC </w:instrText>
+      </w:r>
+      <w:r>
+        <w:rPr>
+          <w:rFonts w:ascii="Verdana" w:hAnsi="Verdana"/>
+        </w:rPr>
+        <w:fldChar w:fldCharType="separate"/>
+      </w:r>
+      <w:r>
+        <w:rPr>
+          <w:rFonts w:ascii="Verdana" w:hAnsi="Verdana"/>
+          <w:noProof/>
+        </w:rPr>
+        <w:t>2</w:t>
+      </w:r>
+      <w:r>
+        <w:rPr>
+          <w:rFonts w:ascii="Verdana" w:hAnsi="Verdana"/>
+          <w:noProof/>
+        </w:rPr>
+        <w:fldChar w:fldCharType="end"/>
+      </w:r>
+      <w:r>
+        <w:rPr>
+          <w:rFonts w:ascii="Verdana" w:hAnsi="Verdana"/>
+        </w:rPr>
+        <w:t>: vehicle detection by background subtraction</w:t>
+      </w:r>
+    </w:p>
+    <w:p/>
+    <w:tbl>
+      <w:tblPr>
+        <w:tblStyle w:val="TableGrid"/>
+        <w:tblW w:w="0" w:type="auto"/>
+        <w:tblLook w:val="04A0" w:firstRow="1" w:lastRow="0" w:firstColumn="1" w:lastColumn="0" w:noHBand="0" w:noVBand="1"/>
+      </w:tblPr>
+      <w:tblGrid>
+        <w:gridCol w:w="3192"/>
+        <w:gridCol w:w="3192"/>
+        <w:gridCol w:w="3192"/>
+      </w:tblGrid>
+      <w:tr>
+        <w:tc>
+          <w:tcPr>
+            <w:tcW w:w="3192" w:type="dxa"/>
+            <w:shd w:val="clear" w:color="auto" w:fill="F2F2F2" w:themeFill="background1" w:themeFillShade="F2"/>
+          </w:tcPr>
+          <w:p>
+            <w:pPr>
+              <w:rPr>
+                <w:rFonts w:ascii="Verdana" w:hAnsi="Verdana"/>
+              </w:rPr>
+            </w:pPr>
+            <w:r>
+              <w:rPr>
+                <w:rFonts w:ascii="Verdana" w:hAnsi="Verdana"/>
+              </w:rPr>
+              <w:lastRenderedPageBreak/>
+              <w:t>Total vehicles = 70</w:t>
+            </w:r>
+          </w:p>
+        </w:tc>
+        <w:tc>
+          <w:tcPr>
+            <w:tcW w:w="3192" w:type="dxa"/>
+            <w:shd w:val="clear" w:color="auto" w:fill="F2F2F2" w:themeFill="background1" w:themeFillShade="F2"/>
+          </w:tcPr>
+          <w:p>
+            <w:pPr>
+              <w:rPr>
+                <w:rFonts w:ascii="Verdana" w:hAnsi="Verdana"/>
+              </w:rPr>
+            </w:pPr>
+            <w:r>
+              <w:rPr>
+                <w:rFonts w:ascii="Verdana" w:hAnsi="Verdana"/>
+              </w:rPr>
+              <w:t>Haar-cascade</w:t>
+            </w:r>
+          </w:p>
+        </w:tc>
+        <w:tc>
+          <w:tcPr>
+            <w:tcW w:w="3192" w:type="dxa"/>
+            <w:shd w:val="clear" w:color="auto" w:fill="F2F2F2" w:themeFill="background1" w:themeFillShade="F2"/>
+          </w:tcPr>
+          <w:p>
+            <w:pPr>
+              <w:rPr>
+                <w:rFonts w:ascii="Verdana" w:hAnsi="Verdana"/>
+              </w:rPr>
+            </w:pPr>
+            <w:r>
+              <w:rPr>
+                <w:rFonts w:ascii="Verdana" w:hAnsi="Verdana"/>
+              </w:rPr>
+              <w:t>Background Sub</w:t>
+            </w:r>
+            <w:r>
+              <w:rPr>
+                <w:rFonts w:ascii="Verdana" w:hAnsi="Verdana"/>
+              </w:rPr>
+              <w:t>traction</w:t>
+            </w:r>
+          </w:p>
+        </w:tc>
+      </w:tr>
+      <w:tr>
+        <w:tc>
+          <w:tcPr>
+            <w:tcW w:w="3192" w:type="dxa"/>
+          </w:tcPr>
+          <w:p>
+            <w:pPr>
+              <w:rPr>
+                <w:rFonts w:ascii="Verdana" w:hAnsi="Verdana"/>
+              </w:rPr>
+            </w:pPr>
+            <w:r>
+              <w:rPr>
+                <w:rFonts w:ascii="Verdana" w:hAnsi="Verdana"/>
+              </w:rPr>
+              <w:t>False positives</w:t>
+            </w:r>
+          </w:p>
+        </w:tc>
+        <w:tc>
+          <w:tcPr>
+            <w:tcW w:w="3192" w:type="dxa"/>
+          </w:tcPr>
+          <w:p>
+            <w:pPr>
+              <w:rPr>
+                <w:rFonts w:ascii="Verdana" w:hAnsi="Verdana"/>
+              </w:rPr>
+            </w:pPr>
+            <w:r>
+              <w:rPr>
+                <w:rFonts w:ascii="Verdana" w:hAnsi="Verdana"/>
+              </w:rPr>
+              <w:t>9</w:t>
+            </w:r>
+          </w:p>
+        </w:tc>
+        <w:tc>
+          <w:tcPr>
+            <w:tcW w:w="3192" w:type="dxa"/>
+          </w:tcPr>
+          <w:p>
+            <w:pPr>
+              <w:rPr>
+                <w:rFonts w:ascii="Verdana" w:hAnsi="Verdana"/>
+              </w:rPr>
+            </w:pPr>
+            <w:r>
+              <w:rPr>
+                <w:rFonts w:ascii="Verdana" w:hAnsi="Verdana"/>
+              </w:rPr>
+              <w:t>17</w:t>
+            </w:r>
+          </w:p>
+        </w:tc>
+      </w:tr>
+      <w:tr>
+        <w:tc>
+          <w:tcPr>
+            <w:tcW w:w="3192" w:type="dxa"/>
+          </w:tcPr>
+          <w:p>
+            <w:pPr>
+              <w:rPr>
+                <w:rFonts w:ascii="Verdana" w:hAnsi="Verdana"/>
+              </w:rPr>
+            </w:pPr>
+            <w:r>
+              <w:rPr>
+                <w:rFonts w:ascii="Verdana" w:hAnsi="Verdana"/>
+              </w:rPr>
+              <w:t>True positives</w:t>
+            </w:r>
+          </w:p>
+        </w:tc>
+        <w:tc>
+          <w:tcPr>
+            <w:tcW w:w="3192" w:type="dxa"/>
+          </w:tcPr>
+          <w:p>
+            <w:pPr>
+              <w:rPr>
+                <w:rFonts w:ascii="Verdana" w:hAnsi="Verdana"/>
+              </w:rPr>
+            </w:pPr>
+            <w:r>
+              <w:rPr>
+                <w:rFonts w:ascii="Verdana" w:hAnsi="Verdana"/>
+              </w:rPr>
+              <w:t>70</w:t>
+            </w:r>
+          </w:p>
+        </w:tc>
+        <w:tc>
+          <w:tcPr>
+            <w:tcW w:w="3192" w:type="dxa"/>
+          </w:tcPr>
+          <w:p>
+            <w:pPr>
+              <w:rPr>
+                <w:rFonts w:ascii="Verdana" w:hAnsi="Verdana"/>
+              </w:rPr>
+            </w:pPr>
+            <w:r>
+              <w:rPr>
+                <w:rFonts w:ascii="Verdana" w:hAnsi="Verdana"/>
+              </w:rPr>
+              <w:t>70</w:t>
+            </w:r>
+          </w:p>
+        </w:tc>
+      </w:tr>
+    </w:tbl>
+    <w:p>
+      <w:pPr>
         <w:pStyle w:val="Heading1"/>
         <w:rPr>
           <w:rFonts w:ascii="Verdana" w:hAnsi="Verdana"/>
@@ -447,16 +2060,52 @@
     </w:p>
     <w:p>
       <w:pPr>
-        <w:pStyle w:val="Heading1"/>
-        <w:rPr>
-          <w:rFonts w:ascii="Verdana" w:hAnsi="Verdana"/>
-        </w:rPr>
-      </w:pPr>
+        <w:rPr>
+          <w:rFonts w:ascii="Verdana" w:hAnsi="Verdana"/>
+        </w:rPr>
+      </w:pPr>
+      <w:r>
+        <w:rPr>
+          <w:rFonts w:ascii="Verdana" w:hAnsi="Verdana"/>
+        </w:rPr>
+        <w:t xml:space="preserve">With the advancement in machine learning and neural networks, Convolutional Neural Networks can be </w:t>
+      </w:r>
+      <w:r>
+        <w:rPr>
+          <w:rFonts w:ascii="Verdana" w:hAnsi="Verdana"/>
+        </w:rPr>
+        <w:t xml:space="preserve">used to improve the accuracy. Also, we have noise in background subtraction output, different image noise reduction techniques learnt in class can be used to extract clear image. </w:t>
+      </w:r>
+    </w:p>
+    <w:p>
+      <w:pPr>
+        <w:rPr>
+          <w:rFonts w:ascii="Verdana" w:hAnsi="Verdana"/>
+        </w:rPr>
+      </w:pPr>
+      <w:r>
+        <w:rPr>
+          <w:rFonts w:ascii="Verdana" w:hAnsi="Verdana"/>
+        </w:rPr>
+        <w:t>Since, we now have a POC on traffic light system a future road map would be of implementing and analyzing the system evaluation on live feed and improve the system. As we have cameras installed at every intersection, it would be relative easy to implement our system. With this implementation we can then widen our application domain to detect speeding vehicles; number plate detection for automated tolls and traffic rules violation ticket. Given the scope of computer vision domain, there are many other problems that can be solved with vision machines.</w:t>
+      </w:r>
       <w:r>
         <w:rPr>
           <w:rFonts w:ascii="Verdana" w:hAnsi="Verdana"/>
         </w:rPr>
         <w:t xml:space="preserve"> </w:t>
+      </w:r>
+      <w:r>
+        <w:rPr>
+          <w:rFonts w:ascii="Verdana" w:hAnsi="Verdana"/>
+        </w:rPr>
+        <w:t>Improving traffic light</w:t>
+      </w:r>
+      <w:r>
+        <w:rPr>
+          <w:rFonts w:ascii="Verdana" w:hAnsi="Verdana"/>
+        </w:rPr>
+        <w:t xml:space="preserve"> systems has huge economic value via reducing wastage of fuel due to unnecessary waiting times at intersections and eventually saving time and money.</w:t>
       </w:r>
     </w:p>
     <w:p>
@@ -537,6 +2186,9 @@
       <w:r>
         <w:t xml:space="preserve"> </w:t>
       </w:r>
+      <w:r>
+        <w:t xml:space="preserve"> </w:t>
+      </w:r>
       <w:hyperlink r:id="rId1" w:history="1">
         <w:r>
           <w:rPr>
@@ -586,10 +2238,80 @@
         <w:t xml:space="preserve"> </w:t>
       </w:r>
       <w:r>
-        <w:t>S. G. Shelby. Single-intersection evaluation of real-time adaptive traffic signal control algorithms. Transportation Research Record, 1867:183–192, 2004.</w:t>
+        <w:t>Fathy, M. and M. Y. Siyal. 1995. "Real-time image processing approach to measure traffic queue parameters." Vision, Image and Signal Processing, IEE Proceedings - 142(5):297-303</w:t>
+      </w:r>
+    </w:p>
+  </w:footnote>
+  <w:footnote w:id="4">
+    <w:p>
+      <w:pPr>
+        <w:pStyle w:val="FootnoteText"/>
+      </w:pPr>
+      <w:r>
+        <w:rPr>
+          <w:rStyle w:val="FootnoteReference"/>
+        </w:rPr>
+        <w:footnoteRef/>
       </w:r>
       <w:r>
         <w:t xml:space="preserve"> </w:t>
+      </w:r>
+      <w:r>
+        <w:t>Findler, Nicholas V., Sudeep Surender, Ziya Ma and Serban Catrava. 1997. "Distributed intelligent control of street and highway ramp traffic signals." Engineering Applications of Artificial Intelligence 10(3):281- 292.</w:t>
+      </w:r>
+    </w:p>
+  </w:footnote>
+  <w:footnote w:id="5">
+    <w:p>
+      <w:pPr>
+        <w:pStyle w:val="FootnoteText"/>
+      </w:pPr>
+      <w:r>
+        <w:rPr>
+          <w:rStyle w:val="FootnoteReference"/>
+        </w:rPr>
+        <w:footnoteRef/>
+      </w:r>
+      <w:r>
+        <w:t xml:space="preserve"> </w:t>
+      </w:r>
+      <w:r>
+        <w:t>Kuei-Hsiang, Chao, Lee Ren-Hao and Yen Kun-Lung. 2008. "An intelligent traffic light control method based on extension theory for crossroads." In Machine Learning and Cybernetics, 2008 International Conference on.</w:t>
+      </w:r>
+    </w:p>
+  </w:footnote>
+  <w:footnote w:id="6">
+    <w:p>
+      <w:pPr>
+        <w:pStyle w:val="FootnoteText"/>
+      </w:pPr>
+      <w:r>
+        <w:rPr>
+          <w:rStyle w:val="FootnoteReference"/>
+        </w:rPr>
+        <w:footnoteRef/>
+      </w:r>
+      <w:r>
+        <w:t xml:space="preserve"> Serrano, Ángel, </w:t>
+      </w:r>
+      <w:r>
+        <w:t>Cristina Conde, Licesio Rodríguez-Aragón, Raquel Montes and Enrique Cabello. 2005. "Computer Vision Application: Real Time Smart Traffic Light." In Computer Aided Systems Theory – EUROCAST 2005.</w:t>
+      </w:r>
+    </w:p>
+  </w:footnote>
+  <w:footnote w:id="7">
+    <w:p>
+      <w:pPr>
+        <w:pStyle w:val="FootnoteText"/>
+      </w:pPr>
+      <w:r>
+        <w:rPr>
+          <w:rStyle w:val="FootnoteReference"/>
+        </w:rPr>
+        <w:footnoteRef/>
+      </w:r>
+      <w:r>
+        <w:t xml:space="preserve"> S. G. Shelby. Single-intersection evaluation of real-time adaptive traffic signal control algorithms. Transportation Research Record, 1867:183–192, 2004. </w:t>
       </w:r>
       <w:hyperlink r:id="rId3" w:history="1">
         <w:r>
@@ -605,7 +2327,360 @@
       </w:hyperlink>
     </w:p>
   </w:footnote>
+  <w:footnote w:id="8">
+    <w:p>
+      <w:pPr>
+        <w:pStyle w:val="FootnoteText"/>
+      </w:pPr>
+      <w:r>
+        <w:rPr>
+          <w:rStyle w:val="FootnoteReference"/>
+        </w:rPr>
+        <w:footnoteRef/>
+      </w:r>
+      <w:r>
+        <w:t xml:space="preserve"> </w:t>
+      </w:r>
+      <w:hyperlink r:id="rId4" w:history="1">
+        <w:r>
+          <w:rPr>
+            <w:rStyle w:val="Hyperlink"/>
+          </w:rPr>
+          <w:t>https://www.cs.cmu.edu/~efros/courses/LBMV07/Papers/viola-cvpr-01.pdf</w:t>
+        </w:r>
+      </w:hyperlink>
+    </w:p>
+  </w:footnote>
+  <w:footnote w:id="9">
+    <w:p>
+      <w:pPr>
+        <w:pStyle w:val="FootnoteText"/>
+      </w:pPr>
+      <w:r>
+        <w:rPr>
+          <w:rStyle w:val="FootnoteReference"/>
+        </w:rPr>
+        <w:footnoteRef/>
+      </w:r>
+      <w:r>
+        <w:t xml:space="preserve"> </w:t>
+      </w:r>
+      <w:hyperlink r:id="rId5" w:history="1">
+        <w:r>
+          <w:rPr>
+            <w:rStyle w:val="Hyperlink"/>
+          </w:rPr>
+          <w:t>https://docs.opencv.org/3.2.0/d1/dc5/tutorial_background_subtraction.html</w:t>
+        </w:r>
+      </w:hyperlink>
+    </w:p>
+  </w:footnote>
 </w:footnotes>
+</file>
+
+<file path=word/numbering.xml><?xml version="1.0" encoding="utf-8"?>
+<w:numbering xmlns:wpc="http://schemas.microsoft.com/office/word/2010/wordprocessingCanvas" xmlns:mc="http://schemas.openxmlformats.org/markup-compatibility/2006" xmlns:o="urn:schemas-microsoft-com:office:office" xmlns:r="http://schemas.openxmlformats.org/officeDocument/2006/relationships" xmlns:m="http://schemas.openxmlformats.org/officeDocument/2006/math" xmlns:v="urn:schemas-microsoft-com:vml" xmlns:wp14="http://schemas.microsoft.com/office/word/2010/wordprocessingDrawing" xmlns:wp="http://schemas.openxmlformats.org/drawingml/2006/wordprocessingDrawing" xmlns:w10="urn:schemas-microsoft-com:office:word" xmlns:w="http://schemas.openxmlformats.org/wordprocessingml/2006/main" xmlns:w14="http://schemas.microsoft.com/office/word/2010/wordml" xmlns:wpg="http://schemas.microsoft.com/office/word/2010/wordprocessingGroup" xmlns:wpi="http://schemas.microsoft.com/office/word/2010/wordprocessingInk" xmlns:wne="http://schemas.microsoft.com/office/word/2006/wordml" xmlns:wps="http://schemas.microsoft.com/office/word/2010/wordprocessingShape" mc:Ignorable="w14 wp14">
+  <w:abstractNum w:abstractNumId="0">
+    <w:nsid w:val="176814CC"/>
+    <w:multiLevelType w:val="hybridMultilevel"/>
+    <w:tmpl w:val="F388437E"/>
+    <w:lvl w:ilvl="0" w:tplc="0409000B">
+      <w:start w:val="1"/>
+      <w:numFmt w:val="bullet"/>
+      <w:lvlText w:val=""/>
+      <w:lvlJc w:val="left"/>
+      <w:pPr>
+        <w:ind w:left="720" w:hanging="360"/>
+      </w:pPr>
+      <w:rPr>
+        <w:rFonts w:ascii="Wingdings" w:hAnsi="Wingdings" w:hint="default"/>
+      </w:rPr>
+    </w:lvl>
+    <w:lvl w:ilvl="1" w:tplc="04090003" w:tentative="1">
+      <w:start w:val="1"/>
+      <w:numFmt w:val="bullet"/>
+      <w:lvlText w:val="o"/>
+      <w:lvlJc w:val="left"/>
+      <w:pPr>
+        <w:ind w:left="1440" w:hanging="360"/>
+      </w:pPr>
+      <w:rPr>
+        <w:rFonts w:ascii="Courier New" w:hAnsi="Courier New" w:cs="Courier New" w:hint="default"/>
+      </w:rPr>
+    </w:lvl>
+    <w:lvl w:ilvl="2" w:tplc="04090005" w:tentative="1">
+      <w:start w:val="1"/>
+      <w:numFmt w:val="bullet"/>
+      <w:lvlText w:val=""/>
+      <w:lvlJc w:val="left"/>
+      <w:pPr>
+        <w:ind w:left="2160" w:hanging="360"/>
+      </w:pPr>
+      <w:rPr>
+        <w:rFonts w:ascii="Wingdings" w:hAnsi="Wingdings" w:hint="default"/>
+      </w:rPr>
+    </w:lvl>
+    <w:lvl w:ilvl="3" w:tplc="04090001" w:tentative="1">
+      <w:start w:val="1"/>
+      <w:numFmt w:val="bullet"/>
+      <w:lvlText w:val=""/>
+      <w:lvlJc w:val="left"/>
+      <w:pPr>
+        <w:ind w:left="2880" w:hanging="360"/>
+      </w:pPr>
+      <w:rPr>
+        <w:rFonts w:ascii="Symbol" w:hAnsi="Symbol" w:hint="default"/>
+      </w:rPr>
+    </w:lvl>
+    <w:lvl w:ilvl="4" w:tplc="04090003" w:tentative="1">
+      <w:start w:val="1"/>
+      <w:numFmt w:val="bullet"/>
+      <w:lvlText w:val="o"/>
+      <w:lvlJc w:val="left"/>
+      <w:pPr>
+        <w:ind w:left="3600" w:hanging="360"/>
+      </w:pPr>
+      <w:rPr>
+        <w:rFonts w:ascii="Courier New" w:hAnsi="Courier New" w:cs="Courier New" w:hint="default"/>
+      </w:rPr>
+    </w:lvl>
+    <w:lvl w:ilvl="5" w:tplc="04090005" w:tentative="1">
+      <w:start w:val="1"/>
+      <w:numFmt w:val="bullet"/>
+      <w:lvlText w:val=""/>
+      <w:lvlJc w:val="left"/>
+      <w:pPr>
+        <w:ind w:left="4320" w:hanging="360"/>
+      </w:pPr>
+      <w:rPr>
+        <w:rFonts w:ascii="Wingdings" w:hAnsi="Wingdings" w:hint="default"/>
+      </w:rPr>
+    </w:lvl>
+    <w:lvl w:ilvl="6" w:tplc="04090001" w:tentative="1">
+      <w:start w:val="1"/>
+      <w:numFmt w:val="bullet"/>
+      <w:lvlText w:val=""/>
+      <w:lvlJc w:val="left"/>
+      <w:pPr>
+        <w:ind w:left="5040" w:hanging="360"/>
+      </w:pPr>
+      <w:rPr>
+        <w:rFonts w:ascii="Symbol" w:hAnsi="Symbol" w:hint="default"/>
+      </w:rPr>
+    </w:lvl>
+    <w:lvl w:ilvl="7" w:tplc="04090003" w:tentative="1">
+      <w:start w:val="1"/>
+      <w:numFmt w:val="bullet"/>
+      <w:lvlText w:val="o"/>
+      <w:lvlJc w:val="left"/>
+      <w:pPr>
+        <w:ind w:left="5760" w:hanging="360"/>
+      </w:pPr>
+      <w:rPr>
+        <w:rFonts w:ascii="Courier New" w:hAnsi="Courier New" w:cs="Courier New" w:hint="default"/>
+      </w:rPr>
+    </w:lvl>
+    <w:lvl w:ilvl="8" w:tplc="04090005" w:tentative="1">
+      <w:start w:val="1"/>
+      <w:numFmt w:val="bullet"/>
+      <w:lvlText w:val=""/>
+      <w:lvlJc w:val="left"/>
+      <w:pPr>
+        <w:ind w:left="6480" w:hanging="360"/>
+      </w:pPr>
+      <w:rPr>
+        <w:rFonts w:ascii="Wingdings" w:hAnsi="Wingdings" w:hint="default"/>
+      </w:rPr>
+    </w:lvl>
+  </w:abstractNum>
+  <w:abstractNum w:abstractNumId="1">
+    <w:nsid w:val="27297AB3"/>
+    <w:multiLevelType w:val="hybridMultilevel"/>
+    <w:tmpl w:val="37EE04E6"/>
+    <w:lvl w:ilvl="0" w:tplc="40090011">
+      <w:start w:val="1"/>
+      <w:numFmt w:val="decimal"/>
+      <w:lvlText w:val="%1)"/>
+      <w:lvlJc w:val="left"/>
+      <w:pPr>
+        <w:ind w:left="720" w:hanging="360"/>
+      </w:pPr>
+      <w:rPr>
+        <w:rFonts w:hint="default"/>
+      </w:rPr>
+    </w:lvl>
+    <w:lvl w:ilvl="1" w:tplc="40090019" w:tentative="1">
+      <w:start w:val="1"/>
+      <w:numFmt w:val="lowerLetter"/>
+      <w:lvlText w:val="%2."/>
+      <w:lvlJc w:val="left"/>
+      <w:pPr>
+        <w:ind w:left="1440" w:hanging="360"/>
+      </w:pPr>
+    </w:lvl>
+    <w:lvl w:ilvl="2" w:tplc="4009001B" w:tentative="1">
+      <w:start w:val="1"/>
+      <w:numFmt w:val="lowerRoman"/>
+      <w:lvlText w:val="%3."/>
+      <w:lvlJc w:val="right"/>
+      <w:pPr>
+        <w:ind w:left="2160" w:hanging="180"/>
+      </w:pPr>
+    </w:lvl>
+    <w:lvl w:ilvl="3" w:tplc="4009000F" w:tentative="1">
+      <w:start w:val="1"/>
+      <w:numFmt w:val="decimal"/>
+      <w:lvlText w:val="%4."/>
+      <w:lvlJc w:val="left"/>
+      <w:pPr>
+        <w:ind w:left="2880" w:hanging="360"/>
+      </w:pPr>
+    </w:lvl>
+    <w:lvl w:ilvl="4" w:tplc="40090019" w:tentative="1">
+      <w:start w:val="1"/>
+      <w:numFmt w:val="lowerLetter"/>
+      <w:lvlText w:val="%5."/>
+      <w:lvlJc w:val="left"/>
+      <w:pPr>
+        <w:ind w:left="3600" w:hanging="360"/>
+      </w:pPr>
+    </w:lvl>
+    <w:lvl w:ilvl="5" w:tplc="4009001B" w:tentative="1">
+      <w:start w:val="1"/>
+      <w:numFmt w:val="lowerRoman"/>
+      <w:lvlText w:val="%6."/>
+      <w:lvlJc w:val="right"/>
+      <w:pPr>
+        <w:ind w:left="4320" w:hanging="180"/>
+      </w:pPr>
+    </w:lvl>
+    <w:lvl w:ilvl="6" w:tplc="4009000F" w:tentative="1">
+      <w:start w:val="1"/>
+      <w:numFmt w:val="decimal"/>
+      <w:lvlText w:val="%7."/>
+      <w:lvlJc w:val="left"/>
+      <w:pPr>
+        <w:ind w:left="5040" w:hanging="360"/>
+      </w:pPr>
+    </w:lvl>
+    <w:lvl w:ilvl="7" w:tplc="40090019" w:tentative="1">
+      <w:start w:val="1"/>
+      <w:numFmt w:val="lowerLetter"/>
+      <w:lvlText w:val="%8."/>
+      <w:lvlJc w:val="left"/>
+      <w:pPr>
+        <w:ind w:left="5760" w:hanging="360"/>
+      </w:pPr>
+    </w:lvl>
+    <w:lvl w:ilvl="8" w:tplc="4009001B" w:tentative="1">
+      <w:start w:val="1"/>
+      <w:numFmt w:val="lowerRoman"/>
+      <w:lvlText w:val="%9."/>
+      <w:lvlJc w:val="right"/>
+      <w:pPr>
+        <w:ind w:left="6480" w:hanging="180"/>
+      </w:pPr>
+    </w:lvl>
+  </w:abstractNum>
+  <w:abstractNum w:abstractNumId="2">
+    <w:nsid w:val="392B6AF0"/>
+    <w:multiLevelType w:val="hybridMultilevel"/>
+    <w:tmpl w:val="F612C478"/>
+    <w:lvl w:ilvl="0" w:tplc="40090011">
+      <w:start w:val="1"/>
+      <w:numFmt w:val="decimal"/>
+      <w:lvlText w:val="%1)"/>
+      <w:lvlJc w:val="left"/>
+      <w:pPr>
+        <w:ind w:left="720" w:hanging="360"/>
+      </w:pPr>
+      <w:rPr>
+        <w:rFonts w:hint="default"/>
+      </w:rPr>
+    </w:lvl>
+    <w:lvl w:ilvl="1" w:tplc="40090019" w:tentative="1">
+      <w:start w:val="1"/>
+      <w:numFmt w:val="lowerLetter"/>
+      <w:lvlText w:val="%2."/>
+      <w:lvlJc w:val="left"/>
+      <w:pPr>
+        <w:ind w:left="1440" w:hanging="360"/>
+      </w:pPr>
+    </w:lvl>
+    <w:lvl w:ilvl="2" w:tplc="4009001B" w:tentative="1">
+      <w:start w:val="1"/>
+      <w:numFmt w:val="lowerRoman"/>
+      <w:lvlText w:val="%3."/>
+      <w:lvlJc w:val="right"/>
+      <w:pPr>
+        <w:ind w:left="2160" w:hanging="180"/>
+      </w:pPr>
+    </w:lvl>
+    <w:lvl w:ilvl="3" w:tplc="4009000F" w:tentative="1">
+      <w:start w:val="1"/>
+      <w:numFmt w:val="decimal"/>
+      <w:lvlText w:val="%4."/>
+      <w:lvlJc w:val="left"/>
+      <w:pPr>
+        <w:ind w:left="2880" w:hanging="360"/>
+      </w:pPr>
+    </w:lvl>
+    <w:lvl w:ilvl="4" w:tplc="40090019" w:tentative="1">
+      <w:start w:val="1"/>
+      <w:numFmt w:val="lowerLetter"/>
+      <w:lvlText w:val="%5."/>
+      <w:lvlJc w:val="left"/>
+      <w:pPr>
+        <w:ind w:left="3600" w:hanging="360"/>
+      </w:pPr>
+    </w:lvl>
+    <w:lvl w:ilvl="5" w:tplc="4009001B" w:tentative="1">
+      <w:start w:val="1"/>
+      <w:numFmt w:val="lowerRoman"/>
+      <w:lvlText w:val="%6."/>
+      <w:lvlJc w:val="right"/>
+      <w:pPr>
+        <w:ind w:left="4320" w:hanging="180"/>
+      </w:pPr>
+    </w:lvl>
+    <w:lvl w:ilvl="6" w:tplc="4009000F" w:tentative="1">
+      <w:start w:val="1"/>
+      <w:numFmt w:val="decimal"/>
+      <w:lvlText w:val="%7."/>
+      <w:lvlJc w:val="left"/>
+      <w:pPr>
+        <w:ind w:left="5040" w:hanging="360"/>
+      </w:pPr>
+    </w:lvl>
+    <w:lvl w:ilvl="7" w:tplc="40090019" w:tentative="1">
+      <w:start w:val="1"/>
+      <w:numFmt w:val="lowerLetter"/>
+      <w:lvlText w:val="%8."/>
+      <w:lvlJc w:val="left"/>
+      <w:pPr>
+        <w:ind w:left="5760" w:hanging="360"/>
+      </w:pPr>
+    </w:lvl>
+    <w:lvl w:ilvl="8" w:tplc="4009001B" w:tentative="1">
+      <w:start w:val="1"/>
+      <w:numFmt w:val="lowerRoman"/>
+      <w:lvlText w:val="%9."/>
+      <w:lvlJc w:val="right"/>
+      <w:pPr>
+        <w:ind w:left="6480" w:hanging="180"/>
+      </w:pPr>
+    </w:lvl>
+  </w:abstractNum>
+  <w:num w:numId="1">
+    <w:abstractNumId w:val="2"/>
+  </w:num>
+  <w:num w:numId="2">
+    <w:abstractNumId w:val="1"/>
+  </w:num>
+  <w:num w:numId="3">
+    <w:abstractNumId w:val="0"/>
+  </w:num>
+</w:numbering>
 </file>
 
 <file path=word/styles.xml><?xml version="1.0" encoding="utf-8"?>
@@ -794,6 +2869,7 @@
   <w:style w:type="character" w:default="1" w:styleId="DefaultParagraphFont">
     <w:name w:val="Default Paragraph Font"/>
     <w:uiPriority w:val="1"/>
+    <w:semiHidden/>
     <w:unhideWhenUsed/>
   </w:style>
   <w:style w:type="table" w:default="1" w:styleId="TableNormal">
@@ -1002,6 +3078,74 @@
     <w:rPr>
       <w:color w:val="0000FF"/>
       <w:u w:val="single"/>
+    </w:rPr>
+  </w:style>
+  <w:style w:type="character" w:styleId="FollowedHyperlink">
+    <w:name w:val="FollowedHyperlink"/>
+    <w:basedOn w:val="DefaultParagraphFont"/>
+    <w:uiPriority w:val="99"/>
+    <w:semiHidden/>
+    <w:unhideWhenUsed/>
+    <w:rsid w:val="00654D52"/>
+    <w:rPr>
+      <w:color w:val="800080" w:themeColor="followedHyperlink"/>
+      <w:u w:val="single"/>
+    </w:rPr>
+  </w:style>
+  <w:style w:type="paragraph" w:styleId="ListParagraph">
+    <w:name w:val="List Paragraph"/>
+    <w:basedOn w:val="Normal"/>
+    <w:uiPriority w:val="34"/>
+    <w:qFormat/>
+    <w:rsid w:val="00CE48B4"/>
+    <w:pPr>
+      <w:ind w:left="720"/>
+      <w:contextualSpacing/>
+    </w:pPr>
+  </w:style>
+  <w:style w:type="table" w:styleId="TableGrid">
+    <w:name w:val="Table Grid"/>
+    <w:basedOn w:val="TableNormal"/>
+    <w:uiPriority w:val="59"/>
+    <w:rsid w:val="00B9563E"/>
+    <w:pPr>
+      <w:spacing w:after="0" w:line="240" w:lineRule="auto"/>
+    </w:pPr>
+    <w:tblPr>
+      <w:tblInd w:w="0" w:type="dxa"/>
+      <w:tblBorders>
+        <w:top w:val="single" w:sz="4" w:space="0" w:color="auto"/>
+        <w:left w:val="single" w:sz="4" w:space="0" w:color="auto"/>
+        <w:bottom w:val="single" w:sz="4" w:space="0" w:color="auto"/>
+        <w:right w:val="single" w:sz="4" w:space="0" w:color="auto"/>
+        <w:insideH w:val="single" w:sz="4" w:space="0" w:color="auto"/>
+        <w:insideV w:val="single" w:sz="4" w:space="0" w:color="auto"/>
+      </w:tblBorders>
+      <w:tblCellMar>
+        <w:top w:w="0" w:type="dxa"/>
+        <w:left w:w="108" w:type="dxa"/>
+        <w:bottom w:w="0" w:type="dxa"/>
+        <w:right w:w="108" w:type="dxa"/>
+      </w:tblCellMar>
+    </w:tblPr>
+  </w:style>
+  <w:style w:type="paragraph" w:styleId="Caption">
+    <w:name w:val="caption"/>
+    <w:basedOn w:val="Normal"/>
+    <w:next w:val="Normal"/>
+    <w:uiPriority w:val="35"/>
+    <w:unhideWhenUsed/>
+    <w:qFormat/>
+    <w:rsid w:val="00015A18"/>
+    <w:pPr>
+      <w:spacing w:line="240" w:lineRule="auto"/>
+    </w:pPr>
+    <w:rPr>
+      <w:i/>
+      <w:iCs/>
+      <w:color w:val="1F497D" w:themeColor="text2"/>
+      <w:sz w:val="18"/>
+      <w:szCs w:val="18"/>
     </w:rPr>
   </w:style>
 </w:styles>
@@ -1193,6 +3337,7 @@
   <w:style w:type="character" w:default="1" w:styleId="DefaultParagraphFont">
     <w:name w:val="Default Paragraph Font"/>
     <w:uiPriority w:val="1"/>
+    <w:semiHidden/>
     <w:unhideWhenUsed/>
   </w:style>
   <w:style w:type="table" w:default="1" w:styleId="TableNormal">
@@ -1401,6 +3546,74 @@
     <w:rPr>
       <w:color w:val="0000FF"/>
       <w:u w:val="single"/>
+    </w:rPr>
+  </w:style>
+  <w:style w:type="character" w:styleId="FollowedHyperlink">
+    <w:name w:val="FollowedHyperlink"/>
+    <w:basedOn w:val="DefaultParagraphFont"/>
+    <w:uiPriority w:val="99"/>
+    <w:semiHidden/>
+    <w:unhideWhenUsed/>
+    <w:rsid w:val="00654D52"/>
+    <w:rPr>
+      <w:color w:val="800080" w:themeColor="followedHyperlink"/>
+      <w:u w:val="single"/>
+    </w:rPr>
+  </w:style>
+  <w:style w:type="paragraph" w:styleId="ListParagraph">
+    <w:name w:val="List Paragraph"/>
+    <w:basedOn w:val="Normal"/>
+    <w:uiPriority w:val="34"/>
+    <w:qFormat/>
+    <w:rsid w:val="00CE48B4"/>
+    <w:pPr>
+      <w:ind w:left="720"/>
+      <w:contextualSpacing/>
+    </w:pPr>
+  </w:style>
+  <w:style w:type="table" w:styleId="TableGrid">
+    <w:name w:val="Table Grid"/>
+    <w:basedOn w:val="TableNormal"/>
+    <w:uiPriority w:val="59"/>
+    <w:rsid w:val="00B9563E"/>
+    <w:pPr>
+      <w:spacing w:after="0" w:line="240" w:lineRule="auto"/>
+    </w:pPr>
+    <w:tblPr>
+      <w:tblInd w:w="0" w:type="dxa"/>
+      <w:tblBorders>
+        <w:top w:val="single" w:sz="4" w:space="0" w:color="auto"/>
+        <w:left w:val="single" w:sz="4" w:space="0" w:color="auto"/>
+        <w:bottom w:val="single" w:sz="4" w:space="0" w:color="auto"/>
+        <w:right w:val="single" w:sz="4" w:space="0" w:color="auto"/>
+        <w:insideH w:val="single" w:sz="4" w:space="0" w:color="auto"/>
+        <w:insideV w:val="single" w:sz="4" w:space="0" w:color="auto"/>
+      </w:tblBorders>
+      <w:tblCellMar>
+        <w:top w:w="0" w:type="dxa"/>
+        <w:left w:w="108" w:type="dxa"/>
+        <w:bottom w:w="0" w:type="dxa"/>
+        <w:right w:w="108" w:type="dxa"/>
+      </w:tblCellMar>
+    </w:tblPr>
+  </w:style>
+  <w:style w:type="paragraph" w:styleId="Caption">
+    <w:name w:val="caption"/>
+    <w:basedOn w:val="Normal"/>
+    <w:next w:val="Normal"/>
+    <w:uiPriority w:val="35"/>
+    <w:unhideWhenUsed/>
+    <w:qFormat/>
+    <w:rsid w:val="00015A18"/>
+    <w:pPr>
+      <w:spacing w:line="240" w:lineRule="auto"/>
+    </w:pPr>
+    <w:rPr>
+      <w:i/>
+      <w:iCs/>
+      <w:color w:val="1F497D" w:themeColor="text2"/>
+      <w:sz w:val="18"/>
+      <w:szCs w:val="18"/>
     </w:rPr>
   </w:style>
 </w:styles>
@@ -1696,7 +3909,7 @@
 </file>
 
 <file path=customXml/itemProps1.xml><?xml version="1.0" encoding="utf-8"?>
-<ds:datastoreItem xmlns:ds="http://schemas.openxmlformats.org/officeDocument/2006/customXml" ds:itemID="{8B4C45F8-A943-4490-BD8E-27BAD976278F}">
+<ds:datastoreItem xmlns:ds="http://schemas.openxmlformats.org/officeDocument/2006/customXml" ds:itemID="{B1FB0383-9007-4D16-804E-48FD8C948A96}">
   <ds:schemaRefs>
     <ds:schemaRef ds:uri="http://schemas.openxmlformats.org/officeDocument/2006/bibliography"/>
   </ds:schemaRefs>

</xml_diff>

<commit_message>
modified the report in cvpr format
</commit_message>
<xml_diff>
--- a/Intelligent Traffic Lights.docx
+++ b/Intelligent Traffic Lights.docx
@@ -26,25 +26,51 @@
           <w:color w:val="auto"/>
         </w:rPr>
       </w:pPr>
+      <w:proofErr w:type="spellStart"/>
       <w:r>
         <w:rPr>
           <w:rFonts w:ascii="Verdana" w:hAnsi="Verdana"/>
           <w:color w:val="auto"/>
         </w:rPr>
-        <w:t xml:space="preserve">Chaitanya </w:t>
-      </w:r>
+        <w:t>Chaitanya</w:t>
+      </w:r>
+      <w:proofErr w:type="spellEnd"/>
       <w:r>
         <w:rPr>
           <w:rFonts w:ascii="Verdana" w:hAnsi="Verdana"/>
           <w:color w:val="auto"/>
         </w:rPr>
-        <w:t>Chembolu, Kautuk Desai, k</w:t>
-      </w:r>
+        <w:t xml:space="preserve"> </w:t>
+      </w:r>
+      <w:proofErr w:type="spellStart"/>
       <w:r>
         <w:rPr>
           <w:rFonts w:ascii="Verdana" w:hAnsi="Verdana"/>
           <w:color w:val="auto"/>
         </w:rPr>
+        <w:t>Chembolu</w:t>
+      </w:r>
+      <w:proofErr w:type="spellEnd"/>
+      <w:r>
+        <w:rPr>
+          <w:rFonts w:ascii="Verdana" w:hAnsi="Verdana"/>
+          <w:color w:val="auto"/>
+        </w:rPr>
+        <w:t xml:space="preserve">, Kautuk Desai, </w:t>
+      </w:r>
+      <w:proofErr w:type="spellStart"/>
+      <w:r>
+        <w:rPr>
+          <w:rFonts w:ascii="Verdana" w:hAnsi="Verdana"/>
+          <w:color w:val="auto"/>
+        </w:rPr>
+        <w:t>k</w:t>
+      </w:r>
+      <w:r>
+        <w:rPr>
+          <w:rFonts w:ascii="Verdana" w:hAnsi="Verdana"/>
+          <w:color w:val="auto"/>
+        </w:rPr>
         <w:t>ou</w:t>
       </w:r>
       <w:r>
@@ -75,13 +101,23 @@
         </w:rPr>
         <w:t>ya</w:t>
       </w:r>
+      <w:proofErr w:type="spellEnd"/>
       <w:r>
         <w:rPr>
           <w:rFonts w:ascii="Verdana" w:hAnsi="Verdana"/>
           <w:color w:val="auto"/>
         </w:rPr>
-        <w:t xml:space="preserve"> Nouduri</w:t>
-      </w:r>
+        <w:t xml:space="preserve"> </w:t>
+      </w:r>
+      <w:proofErr w:type="spellStart"/>
+      <w:r>
+        <w:rPr>
+          <w:rFonts w:ascii="Verdana" w:hAnsi="Verdana"/>
+          <w:color w:val="auto"/>
+        </w:rPr>
+        <w:t>Nouduri</w:t>
+      </w:r>
+      <w:proofErr w:type="spellEnd"/>
     </w:p>
     <w:p>
       <w:pPr>
@@ -103,90 +139,125 @@
         <w:rPr>
           <w:rFonts w:ascii="Verdana" w:hAnsi="Verdana"/>
         </w:rPr>
-      </w:pPr>
-      <w:r>
-        <w:rPr>
-          <w:rFonts w:ascii="Verdana" w:hAnsi="Verdana"/>
-        </w:rPr>
+        <w:sectPr>
+          <w:pgSz w:w="12240" w:h="15840"/>
+          <w:pgMar w:top="1440" w:right="1440" w:bottom="1440" w:left="1440" w:header="720" w:footer="720" w:gutter="0"/>
+          <w:cols w:space="720"/>
+          <w:docGrid w:linePitch="360"/>
+        </w:sectPr>
+      </w:pPr>
+    </w:p>
+    <w:p>
+      <w:pPr>
+        <w:pStyle w:val="Heading1"/>
+        <w:jc w:val="both"/>
+        <w:rPr>
+          <w:rFonts w:ascii="Verdana" w:hAnsi="Verdana"/>
+        </w:rPr>
+      </w:pPr>
+      <w:r>
+        <w:rPr>
+          <w:rFonts w:ascii="Verdana" w:hAnsi="Verdana"/>
+        </w:rPr>
+        <w:lastRenderedPageBreak/>
         <w:t>Abstract</w:t>
       </w:r>
     </w:p>
     <w:p>
       <w:pPr>
-        <w:rPr>
-          <w:rFonts w:ascii="Verdana" w:hAnsi="Verdana"/>
-        </w:rPr>
-      </w:pPr>
-      <w:r>
-        <w:rPr>
-          <w:rFonts w:ascii="Verdana" w:hAnsi="Verdana"/>
+        <w:jc w:val="both"/>
+        <w:rPr>
+          <w:rFonts w:ascii="Verdana" w:hAnsi="Verdana"/>
+        </w:rPr>
+      </w:pPr>
+      <w:r>
+        <w:rPr>
+          <w:rFonts w:ascii="Verdana" w:hAnsi="Verdana"/>
+          <w:i/>
         </w:rPr>
         <w:t>Traffic signal systems have been employed si</w:t>
       </w:r>
       <w:r>
         <w:rPr>
           <w:rFonts w:ascii="Verdana" w:hAnsi="Verdana"/>
+          <w:i/>
         </w:rPr>
         <w:t>nce the early twentieth century. S</w:t>
       </w:r>
       <w:r>
         <w:rPr>
           <w:rFonts w:ascii="Verdana" w:hAnsi="Verdana"/>
+          <w:i/>
         </w:rPr>
         <w:t>ince then</w:t>
       </w:r>
       <w:r>
         <w:rPr>
           <w:rFonts w:ascii="Verdana" w:hAnsi="Verdana"/>
+          <w:i/>
         </w:rPr>
         <w:t>,</w:t>
       </w:r>
       <w:r>
         <w:rPr>
           <w:rFonts w:ascii="Verdana" w:hAnsi="Verdana"/>
+          <w:i/>
         </w:rPr>
         <w:t xml:space="preserve"> many different signal systems have been implemented to minimize the waiting time and most importantly deadly accidents at dangerous road intersections, streets on which schools are located and bad curves. Optimizing the traffic systems in real-time based on the vehicle flow and adapting accordingly is </w:t>
       </w:r>
       <w:r>
         <w:rPr>
           <w:rFonts w:ascii="Verdana" w:hAnsi="Verdana"/>
+          <w:i/>
         </w:rPr>
         <w:t xml:space="preserve">a </w:t>
       </w:r>
       <w:r>
         <w:rPr>
           <w:rFonts w:ascii="Verdana" w:hAnsi="Verdana"/>
+          <w:i/>
         </w:rPr>
         <w:t>challenging problem; mainly because as the size of the road increases there is a continuous increase of traffic congestion. This in-turn increase</w:t>
       </w:r>
       <w:r>
         <w:rPr>
           <w:rFonts w:ascii="Verdana" w:hAnsi="Verdana"/>
+          <w:i/>
         </w:rPr>
         <w:t>s</w:t>
       </w:r>
       <w:r>
         <w:rPr>
           <w:rFonts w:ascii="Verdana" w:hAnsi="Verdana"/>
+          <w:i/>
         </w:rPr>
         <w:t xml:space="preserve"> the total travel time and ultimately cost of travel. This project aims to address the issue and implement a method which can effectively reduce travel time, and</w:t>
       </w:r>
       <w:r>
         <w:rPr>
           <w:rFonts w:ascii="Verdana" w:hAnsi="Verdana"/>
+          <w:i/>
         </w:rPr>
         <w:t xml:space="preserve"> thus, the</w:t>
       </w:r>
       <w:r>
         <w:rPr>
           <w:rFonts w:ascii="Verdana" w:hAnsi="Verdana"/>
-        </w:rPr>
-        <w:t xml:space="preserve"> cost of travel.</w:t>
+          <w:i/>
+        </w:rPr>
+        <w:t xml:space="preserve"> cost of travel</w:t>
+      </w:r>
+      <w:r>
+        <w:rPr>
+          <w:rFonts w:ascii="Verdana" w:hAnsi="Verdana"/>
+        </w:rPr>
+        <w:t>.</w:t>
       </w:r>
     </w:p>
     <w:p>
       <w:pPr>
         <w:pStyle w:val="Heading1"/>
+        <w:jc w:val="both"/>
         <w:rPr>
           <w:rFonts w:ascii="Verdana" w:hAnsi="Verdana"/>
         </w:rPr>
@@ -200,6 +271,7 @@
     </w:p>
     <w:p>
       <w:pPr>
+        <w:jc w:val="both"/>
         <w:rPr>
           <w:rFonts w:ascii="Verdana" w:hAnsi="Verdana"/>
         </w:rPr>
@@ -214,7 +286,43 @@
         <w:rPr>
           <w:rFonts w:ascii="Verdana" w:hAnsi="Verdana"/>
         </w:rPr>
-        <w:t xml:space="preserve">rrent state of traffic signal ecosystem comprises of variety of different control systems ranging from clockwork mechanism to computerized control that self-adjust to minimize delay to people using the road. This project falls under the category of computerized control. With the advancement in computer vision the computerized control can be given the ability to see and analyze traffic to self-adjust based on the traffic at a particular signal. When waiting for a traffic light, the driver loses time and the car uses fuel. Hence, reducing waiting times can save society billions of dollars annually. </w:t>
+        <w:t xml:space="preserve">rrent state of traffic signal ecosystem comprises of variety of different control systems ranging from clockwork mechanism to computerized control that self-adjust to minimize delay to people using the road. This project falls under the category of computerized control. With the </w:t>
+      </w:r>
+    </w:p>
+    <w:p>
+      <w:pPr>
+        <w:jc w:val="both"/>
+        <w:rPr>
+          <w:rFonts w:ascii="Verdana" w:hAnsi="Verdana"/>
+        </w:rPr>
+      </w:pPr>
+    </w:p>
+    <w:p>
+      <w:pPr>
+        <w:jc w:val="both"/>
+        <w:rPr>
+          <w:rFonts w:ascii="Verdana" w:hAnsi="Verdana"/>
+        </w:rPr>
+      </w:pPr>
+      <w:proofErr w:type="gramStart"/>
+      <w:r>
+        <w:rPr>
+          <w:rFonts w:ascii="Verdana" w:hAnsi="Verdana"/>
+        </w:rPr>
+        <w:t>a</w:t>
+      </w:r>
+      <w:r>
+        <w:rPr>
+          <w:rFonts w:ascii="Verdana" w:hAnsi="Verdana"/>
+        </w:rPr>
+        <w:t>dvancement</w:t>
+      </w:r>
+      <w:proofErr w:type="gramEnd"/>
+      <w:r>
+        <w:rPr>
+          <w:rFonts w:ascii="Verdana" w:hAnsi="Verdana"/>
+        </w:rPr>
+        <w:t xml:space="preserve"> in computer vision the computerized control can be given the ability to see and analyze traffic to self-adjust based on the traffic at a particular signal. When waiting for a traffic light, the driver loses time and the car uses fuel. Hence, reducing waiting times can save society billions of dollars annually. </w:t>
       </w:r>
       <w:r>
         <w:rPr>
@@ -244,6 +352,7 @@
     </w:p>
     <w:p>
       <w:pPr>
+        <w:jc w:val="both"/>
         <w:rPr>
           <w:rFonts w:ascii="Verdana" w:hAnsi="Verdana"/>
         </w:rPr>
@@ -276,7 +385,28 @@
         <w:rPr>
           <w:rFonts w:ascii="Verdana" w:hAnsi="Verdana"/>
         </w:rPr>
-        <w:t xml:space="preserve">Traffic signal control is an important practical problem. A recent study in the USA indicates that travel delays due to traffic congestion caused drivers to waste more than 3 billion gallons of fuel and kept travelers stuck in their cars for nearly 7 billion extra hours – 42 hours per rush-hour commuter. The total nationwide </w:t>
+        <w:t xml:space="preserve">Traffic signal control is an important practical </w:t>
+      </w:r>
+      <w:proofErr w:type="gramStart"/>
+      <w:r>
+        <w:rPr>
+          <w:rFonts w:ascii="Verdana" w:hAnsi="Verdana"/>
+        </w:rPr>
+        <w:t>problem</w:t>
+      </w:r>
+      <w:proofErr w:type="gramEnd"/>
+      <w:r>
+        <w:rPr>
+          <w:rFonts w:ascii="Verdana" w:hAnsi="Verdana"/>
+        </w:rPr>
+        <w:t xml:space="preserve">. A recent study in the USA indicates that travel delays due to traffic congestion caused drivers to waste more than 3 billion gallons of fuel and kept travelers stuck in their cars for nearly 7 billion extra hours – 42 hours per </w:t>
+      </w:r>
+      <w:r>
+        <w:rPr>
+          <w:rFonts w:ascii="Verdana" w:hAnsi="Verdana"/>
+        </w:rPr>
+        <w:lastRenderedPageBreak/>
+        <w:t xml:space="preserve">rush-hour commuter. The total nationwide </w:t>
       </w:r>
       <w:r>
         <w:rPr>
@@ -288,117 +418,119 @@
         <w:rPr>
           <w:rFonts w:ascii="Verdana" w:hAnsi="Verdana"/>
         </w:rPr>
-        <w:t xml:space="preserve">$160 billion, or $960 </w:t>
+        <w:t>$160 billion, or $960 per commuter.</w:t>
+      </w:r>
+      <w:r>
+        <w:rPr>
+          <w:rStyle w:val="FootnoteReference"/>
+          <w:rFonts w:ascii="Verdana" w:hAnsi="Verdana"/>
+        </w:rPr>
+        <w:footnoteReference w:id="2"/>
+      </w:r>
+      <w:r>
+        <w:rPr>
+          <w:rFonts w:ascii="Verdana" w:hAnsi="Verdana"/>
+        </w:rPr>
+        <w:t xml:space="preserve"> Moreover, since this wasted fuel and time leads directly to the percentage of time drivers spend in traffic; </w:t>
+      </w:r>
+      <w:r>
+        <w:rPr>
+          <w:rFonts w:ascii="Verdana" w:hAnsi="Verdana"/>
+        </w:rPr>
+        <w:t>there</w:t>
+      </w:r>
+      <w:r>
+        <w:rPr>
+          <w:rFonts w:ascii="Verdana" w:hAnsi="Verdana"/>
+        </w:rPr>
+        <w:t xml:space="preserve"> are additional negative impacts on environmental conditions.</w:t>
+      </w:r>
+      <w:r>
+        <w:rPr>
+          <w:rFonts w:ascii="Verdana" w:hAnsi="Verdana"/>
+        </w:rPr>
+        <w:t xml:space="preserve"> The problem</w:t>
+      </w:r>
+      <w:r>
+        <w:rPr>
+          <w:rFonts w:ascii="Verdana" w:hAnsi="Verdana"/>
+        </w:rPr>
+        <w:t xml:space="preserve"> is so bad that most intensive exposure to air pollution happens at traffic junctions. It is mainly due to the ‘stop and go’ nature of the traffic flow. This severely affects the health of the people which may also lead to major respiratory problems.</w:t>
+      </w:r>
+      <w:r>
+        <w:rPr>
+          <w:rFonts w:ascii="Verdana" w:hAnsi="Verdana"/>
+        </w:rPr>
+        <w:t xml:space="preserve"> With the invention of computers, traffic lights started to become computerized. We all remember those days when a man stands at the center of a junction and controlling traffic at that junction. Since human</w:t>
+      </w:r>
+      <w:r>
+        <w:rPr>
+          <w:rFonts w:ascii="Verdana" w:hAnsi="Verdana"/>
+        </w:rPr>
+        <w:t>s</w:t>
+      </w:r>
+      <w:r>
+        <w:rPr>
+          <w:rFonts w:ascii="Verdana" w:hAnsi="Verdana"/>
+        </w:rPr>
+        <w:t xml:space="preserve"> have the capability of looking and understanding the traffic issue this was probably the best implementation to control traffic. But, Over time computers improved, and the traffic lights subsequently improved, and they could now monitor traffic and change lights accordingly. Based on the software, the traffic of a city could now be predicted and accordingly controlled.</w:t>
+      </w:r>
+    </w:p>
+    <w:p>
+      <w:pPr>
+        <w:jc w:val="both"/>
+        <w:rPr>
+          <w:rFonts w:ascii="Verdana" w:hAnsi="Verdana"/>
+        </w:rPr>
+      </w:pPr>
+      <w:r>
+        <w:rPr>
+          <w:rFonts w:ascii="Verdana" w:hAnsi="Verdana"/>
+        </w:rPr>
+        <w:t xml:space="preserve">But the computerized approach still does not provide the human power of looking at the traffic, analyzing and acting accordingly. </w:t>
+      </w:r>
+      <w:r>
+        <w:rPr>
+          <w:rFonts w:ascii="Verdana" w:hAnsi="Verdana"/>
+        </w:rPr>
+        <w:t xml:space="preserve">Our project aims to provide a </w:t>
+      </w:r>
+      <w:r>
+        <w:rPr>
+          <w:rFonts w:ascii="Verdana" w:hAnsi="Verdana"/>
+        </w:rPr>
+        <w:t>simple</w:t>
+      </w:r>
+      <w:r>
+        <w:rPr>
+          <w:rFonts w:ascii="Verdana" w:hAnsi="Verdana"/>
+        </w:rPr>
+        <w:t xml:space="preserve"> approach to resolve unnecessary</w:t>
+      </w:r>
+      <w:r>
+        <w:rPr>
+          <w:rFonts w:ascii="Verdana" w:hAnsi="Verdana"/>
+        </w:rPr>
+        <w:t xml:space="preserve"> waiting time at traffic signal by provid</w:t>
+      </w:r>
+      <w:r>
+        <w:rPr>
+          <w:rFonts w:ascii="Verdana" w:hAnsi="Verdana"/>
+        </w:rPr>
+        <w:t xml:space="preserve">ing vision to traffic </w:t>
       </w:r>
       <w:r>
         <w:rPr>
           <w:rFonts w:ascii="Verdana" w:hAnsi="Verdana"/>
         </w:rPr>
         <w:lastRenderedPageBreak/>
-        <w:t>per commuter.</w:t>
-      </w:r>
-      <w:r>
-        <w:rPr>
-          <w:rStyle w:val="FootnoteReference"/>
-          <w:rFonts w:ascii="Verdana" w:hAnsi="Verdana"/>
-        </w:rPr>
-        <w:footnoteReference w:id="2"/>
-      </w:r>
-      <w:r>
-        <w:rPr>
-          <w:rFonts w:ascii="Verdana" w:hAnsi="Verdana"/>
-        </w:rPr>
-        <w:t xml:space="preserve"> Moreover, since this wasted fuel and time leads directly to the percentage of time drivers spend in traffic; </w:t>
-      </w:r>
-      <w:r>
-        <w:rPr>
-          <w:rFonts w:ascii="Verdana" w:hAnsi="Verdana"/>
-        </w:rPr>
-        <w:t>there</w:t>
-      </w:r>
-      <w:r>
-        <w:rPr>
-          <w:rFonts w:ascii="Verdana" w:hAnsi="Verdana"/>
-        </w:rPr>
-        <w:t xml:space="preserve"> are additional negative impacts on environmental conditions.</w:t>
-      </w:r>
-      <w:r>
-        <w:rPr>
-          <w:rFonts w:ascii="Verdana" w:hAnsi="Verdana"/>
-        </w:rPr>
-        <w:t xml:space="preserve"> The problem</w:t>
-      </w:r>
-      <w:r>
-        <w:rPr>
-          <w:rFonts w:ascii="Verdana" w:hAnsi="Verdana"/>
-        </w:rPr>
-        <w:t xml:space="preserve"> is so bad that most intensive exposure to air pollution happens at traffic junctions. It is mainly due to the ‘stop and go’ nature of the traffic flow. This severely affects the health of the people which may also lead to major respiratory problems.</w:t>
-      </w:r>
-      <w:r>
-        <w:rPr>
-          <w:rFonts w:ascii="Verdana" w:hAnsi="Verdana"/>
-        </w:rPr>
-        <w:t xml:space="preserve"> With the invention of computers, traffic lights started to become computerized. We all remember those days when a man stands at the center of a junction and controlling traffic at that junction. Since human</w:t>
-      </w:r>
-      <w:r>
-        <w:rPr>
-          <w:rFonts w:ascii="Verdana" w:hAnsi="Verdana"/>
-        </w:rPr>
-        <w:t>s</w:t>
-      </w:r>
-      <w:r>
-        <w:rPr>
-          <w:rFonts w:ascii="Verdana" w:hAnsi="Verdana"/>
-        </w:rPr>
-        <w:t xml:space="preserve"> have the capability of looking and understanding the traffic issue this was probably the best implementation to control traffic. But, Over time computers improved, and the traffic lights subsequently improved, and they could now monitor traffic and change lights accordingly. Based on the software, the traffic of a city could now be predicted and accordingly controlled.</w:t>
-      </w:r>
-    </w:p>
-    <w:p>
-      <w:pPr>
-        <w:rPr>
-          <w:rFonts w:ascii="Verdana" w:hAnsi="Verdana"/>
-        </w:rPr>
-      </w:pPr>
-      <w:r>
-        <w:rPr>
-          <w:rFonts w:ascii="Verdana" w:hAnsi="Verdana"/>
-        </w:rPr>
-        <w:t xml:space="preserve">But the computerized approach still does not provide the human power of looking at the traffic, analyzing and acting accordingly. </w:t>
-      </w:r>
-      <w:r>
-        <w:rPr>
-          <w:rFonts w:ascii="Verdana" w:hAnsi="Verdana"/>
-        </w:rPr>
-        <w:t xml:space="preserve">Our project aims to provide a </w:t>
-      </w:r>
-      <w:r>
-        <w:rPr>
-          <w:rFonts w:ascii="Verdana" w:hAnsi="Verdana"/>
-        </w:rPr>
-        <w:t>simple</w:t>
-      </w:r>
-      <w:r>
-        <w:rPr>
-          <w:rFonts w:ascii="Verdana" w:hAnsi="Verdana"/>
-        </w:rPr>
-        <w:t xml:space="preserve"> approach to resolve unnecessary</w:t>
-      </w:r>
-      <w:r>
-        <w:rPr>
-          <w:rFonts w:ascii="Verdana" w:hAnsi="Verdana"/>
-        </w:rPr>
-        <w:t xml:space="preserve"> waiting time at traffic signal by provid</w:t>
-      </w:r>
-      <w:r>
-        <w:rPr>
-          <w:rFonts w:ascii="Verdana" w:hAnsi="Verdana"/>
-        </w:rPr>
-        <w:t>ing vision to traffic system and an algorithm that can effectively control traffic.</w:t>
+        <w:t>system and an algorithm that can effectively control traffic.</w:t>
       </w:r>
     </w:p>
     <w:p>
       <w:pPr>
         <w:pStyle w:val="Heading1"/>
+        <w:jc w:val="both"/>
         <w:rPr>
           <w:rFonts w:ascii="Verdana" w:hAnsi="Verdana"/>
         </w:rPr>
@@ -412,6 +544,7 @@
     </w:p>
     <w:p>
       <w:pPr>
+        <w:jc w:val="both"/>
         <w:rPr>
           <w:rFonts w:ascii="Verdana" w:hAnsi="Verdana"/>
         </w:rPr>
@@ -436,6 +569,7 @@
           <w:ilvl w:val="0"/>
           <w:numId w:val="3"/>
         </w:numPr>
+        <w:jc w:val="both"/>
         <w:rPr>
           <w:rFonts w:ascii="Verdana" w:hAnsi="Verdana"/>
         </w:rPr>
@@ -465,6 +599,44 @@
         </w:rPr>
         <w:footnoteReference w:id="3"/>
       </w:r>
+    </w:p>
+    <w:p>
+      <w:pPr>
+        <w:pStyle w:val="ListParagraph"/>
+        <w:jc w:val="both"/>
+        <w:rPr>
+          <w:rFonts w:ascii="Verdana" w:hAnsi="Verdana"/>
+          <w:sz w:val="20"/>
+          <w:szCs w:val="20"/>
+        </w:rPr>
+      </w:pPr>
+      <w:r>
+        <w:rPr>
+          <w:rFonts w:ascii="Verdana" w:hAnsi="Verdana"/>
+          <w:sz w:val="20"/>
+          <w:szCs w:val="20"/>
+        </w:rPr>
+        <w:t>The queue traffic light model was developed in traffic engineering studies. Vehicles arrive at an intersection controlled by a traffic light and form a queue. Many researchers evaluated the queue lengths in each lane using different techniques depending on street width and the number of vehicles that are expected at a given time of day</w:t>
+      </w:r>
+      <w:r>
+        <w:rPr>
+          <w:rFonts w:ascii="Verdana" w:hAnsi="Verdana"/>
+          <w:sz w:val="20"/>
+          <w:szCs w:val="20"/>
+        </w:rPr>
+        <w:t>.</w:t>
+      </w:r>
+    </w:p>
+    <w:p>
+      <w:pPr>
+        <w:pStyle w:val="ListParagraph"/>
+        <w:jc w:val="both"/>
+        <w:rPr>
+          <w:rFonts w:ascii="Verdana" w:hAnsi="Verdana"/>
+          <w:sz w:val="20"/>
+          <w:szCs w:val="20"/>
+        </w:rPr>
+      </w:pPr>
     </w:p>
     <w:p>
       <w:pPr>
@@ -473,6 +645,7 @@
           <w:ilvl w:val="0"/>
           <w:numId w:val="3"/>
         </w:numPr>
+        <w:jc w:val="both"/>
         <w:rPr>
           <w:rFonts w:ascii="Verdana" w:hAnsi="Verdana"/>
         </w:rPr>
@@ -496,6 +669,80 @@
         </w:rPr>
         <w:footnoteReference w:id="4"/>
       </w:r>
+    </w:p>
+    <w:p>
+      <w:pPr>
+        <w:pStyle w:val="ListParagraph"/>
+        <w:jc w:val="both"/>
+        <w:rPr>
+          <w:rFonts w:ascii="Verdana" w:hAnsi="Verdana"/>
+          <w:sz w:val="20"/>
+          <w:szCs w:val="20"/>
+        </w:rPr>
+      </w:pPr>
+      <w:r>
+        <w:rPr>
+          <w:rFonts w:ascii="Verdana" w:hAnsi="Verdana"/>
+          <w:sz w:val="20"/>
+          <w:szCs w:val="20"/>
+        </w:rPr>
+        <w:t>Knowledge based systems are artificial intelligent tools that work in a narrow domain to provide intelligent decisions with justification.</w:t>
+      </w:r>
+      <w:r>
+        <w:rPr>
+          <w:rFonts w:ascii="Verdana" w:hAnsi="Verdana"/>
+          <w:sz w:val="20"/>
+          <w:szCs w:val="20"/>
+        </w:rPr>
+        <w:t xml:space="preserve"> </w:t>
+      </w:r>
+      <w:r>
+        <w:rPr>
+          <w:rFonts w:ascii="Verdana" w:hAnsi="Verdana"/>
+          <w:sz w:val="20"/>
+          <w:szCs w:val="20"/>
+        </w:rPr>
+        <w:t xml:space="preserve">For example, </w:t>
+      </w:r>
+      <w:proofErr w:type="spellStart"/>
+      <w:r>
+        <w:rPr>
+          <w:rFonts w:ascii="Verdana" w:hAnsi="Verdana"/>
+          <w:sz w:val="20"/>
+          <w:szCs w:val="20"/>
+        </w:rPr>
+        <w:t>Findler</w:t>
+      </w:r>
+      <w:proofErr w:type="spellEnd"/>
+      <w:r>
+        <w:rPr>
+          <w:rFonts w:ascii="Verdana" w:hAnsi="Verdana"/>
+          <w:sz w:val="20"/>
+          <w:szCs w:val="20"/>
+        </w:rPr>
+        <w:t xml:space="preserve"> and coworkers (1997) described a</w:t>
+      </w:r>
+      <w:r>
+        <w:t xml:space="preserve"> </w:t>
+      </w:r>
+      <w:r>
+        <w:rPr>
+          <w:rFonts w:ascii="Verdana" w:hAnsi="Verdana"/>
+          <w:sz w:val="20"/>
+          <w:szCs w:val="20"/>
+        </w:rPr>
+        <w:lastRenderedPageBreak/>
+        <w:t>distributed, knowledge-based system for real-time and traffic-adaptive control of traffic signals. The first of a two-stage learning process optimizes the control of steady-state traffic at a single intersection and over a network of streets. The second stage of learning deals with predictive/reactive control in responding to sudden changes in traffic patterns</w:t>
+      </w:r>
+    </w:p>
+    <w:p>
+      <w:pPr>
+        <w:pStyle w:val="ListParagraph"/>
+        <w:jc w:val="both"/>
+        <w:rPr>
+          <w:rFonts w:ascii="Verdana" w:hAnsi="Verdana"/>
+        </w:rPr>
+      </w:pPr>
     </w:p>
     <w:p>
       <w:pPr>
@@ -504,6 +751,7 @@
           <w:ilvl w:val="0"/>
           <w:numId w:val="3"/>
         </w:numPr>
+        <w:jc w:val="both"/>
         <w:rPr>
           <w:rFonts w:ascii="Verdana" w:hAnsi="Verdana"/>
         </w:rPr>
@@ -521,6 +769,113 @@
         </w:rPr>
         <w:footnoteReference w:id="5"/>
       </w:r>
+    </w:p>
+    <w:p>
+      <w:pPr>
+        <w:pStyle w:val="ListParagraph"/>
+        <w:jc w:val="both"/>
+        <w:rPr>
+          <w:rFonts w:ascii="Verdana" w:hAnsi="Verdana"/>
+          <w:sz w:val="20"/>
+          <w:szCs w:val="20"/>
+        </w:rPr>
+      </w:pPr>
+      <w:r>
+        <w:rPr>
+          <w:rFonts w:ascii="Verdana" w:hAnsi="Verdana"/>
+          <w:sz w:val="20"/>
+          <w:szCs w:val="20"/>
+        </w:rPr>
+        <w:t>The extension neural network (ENN) consists of extension theory and a neural network that uses a modified extension distance (ED) to measure the similarity between data and a cluster center. ENN is another traffic light control system developed to deal with object recognition in outdoor environments</w:t>
+      </w:r>
+      <w:r>
+        <w:rPr>
+          <w:rFonts w:ascii="Verdana" w:hAnsi="Verdana"/>
+          <w:sz w:val="20"/>
+          <w:szCs w:val="20"/>
+        </w:rPr>
+        <w:t xml:space="preserve">. </w:t>
+      </w:r>
+      <w:proofErr w:type="spellStart"/>
+      <w:r>
+        <w:rPr>
+          <w:rFonts w:ascii="Verdana" w:hAnsi="Verdana"/>
+          <w:sz w:val="20"/>
+          <w:szCs w:val="20"/>
+        </w:rPr>
+        <w:t>Kuie</w:t>
+      </w:r>
+      <w:proofErr w:type="spellEnd"/>
+      <w:r>
+        <w:rPr>
+          <w:rFonts w:ascii="Verdana" w:hAnsi="Verdana"/>
+          <w:sz w:val="20"/>
+          <w:szCs w:val="20"/>
+        </w:rPr>
+        <w:t xml:space="preserve"> et al. (2008) and </w:t>
+      </w:r>
+      <w:proofErr w:type="spellStart"/>
+      <w:r>
+        <w:rPr>
+          <w:rFonts w:ascii="Verdana" w:hAnsi="Verdana"/>
+          <w:sz w:val="20"/>
+          <w:szCs w:val="20"/>
+        </w:rPr>
+        <w:t>chao</w:t>
+      </w:r>
+      <w:proofErr w:type="spellEnd"/>
+      <w:r>
+        <w:rPr>
+          <w:rFonts w:ascii="Verdana" w:hAnsi="Verdana"/>
+          <w:sz w:val="20"/>
+          <w:szCs w:val="20"/>
+        </w:rPr>
+        <w:t xml:space="preserve"> et al. (2009) have presented an intelligent traffic light control method based on extension theory for crossroads. First, the number of passing vehicles and maximum passing time of one vehicle within the green light time period are measured in the main-line and sub-line of a selected crossroad.</w:t>
+      </w:r>
+    </w:p>
+    <w:p>
+      <w:pPr>
+        <w:pStyle w:val="ListParagraph"/>
+        <w:jc w:val="both"/>
+        <w:rPr>
+          <w:rFonts w:ascii="Verdana" w:hAnsi="Verdana"/>
+          <w:sz w:val="20"/>
+          <w:szCs w:val="20"/>
+        </w:rPr>
+      </w:pPr>
+    </w:p>
+    <w:p>
+      <w:pPr>
+        <w:pStyle w:val="ListParagraph"/>
+        <w:jc w:val="both"/>
+        <w:rPr>
+          <w:rFonts w:ascii="Verdana" w:hAnsi="Verdana"/>
+          <w:sz w:val="20"/>
+          <w:szCs w:val="20"/>
+        </w:rPr>
+      </w:pPr>
+    </w:p>
+    <w:p>
+      <w:pPr>
+        <w:pStyle w:val="ListParagraph"/>
+        <w:jc w:val="both"/>
+        <w:rPr>
+          <w:rFonts w:ascii="Verdana" w:hAnsi="Verdana"/>
+          <w:sz w:val="20"/>
+          <w:szCs w:val="20"/>
+        </w:rPr>
+      </w:pPr>
+    </w:p>
+    <w:p>
+      <w:pPr>
+        <w:pStyle w:val="ListParagraph"/>
+        <w:jc w:val="both"/>
+        <w:rPr>
+          <w:rFonts w:ascii="Verdana" w:hAnsi="Verdana"/>
+          <w:sz w:val="20"/>
+          <w:szCs w:val="20"/>
+        </w:rPr>
+      </w:pPr>
     </w:p>
     <w:p>
       <w:pPr>
@@ -529,14 +884,16 @@
           <w:ilvl w:val="0"/>
           <w:numId w:val="3"/>
         </w:numPr>
-        <w:rPr>
-          <w:rFonts w:ascii="Verdana" w:hAnsi="Verdana"/>
-        </w:rPr>
-      </w:pPr>
-      <w:r>
-        <w:rPr>
-          <w:rFonts w:ascii="Verdana" w:hAnsi="Verdana"/>
-        </w:rPr>
+        <w:jc w:val="both"/>
+        <w:rPr>
+          <w:rFonts w:ascii="Verdana" w:hAnsi="Verdana"/>
+        </w:rPr>
+      </w:pPr>
+      <w:r>
+        <w:rPr>
+          <w:rFonts w:ascii="Verdana" w:hAnsi="Verdana"/>
+        </w:rPr>
+        <w:lastRenderedPageBreak/>
         <w:t>Vision traffic light models</w:t>
       </w:r>
       <w:r>
@@ -555,6 +912,27 @@
     </w:p>
     <w:p>
       <w:pPr>
+        <w:pStyle w:val="ListParagraph"/>
+        <w:jc w:val="both"/>
+        <w:rPr>
+          <w:rFonts w:ascii="Verdana" w:hAnsi="Verdana"/>
+        </w:rPr>
+      </w:pPr>
+      <w:r>
+        <w:rPr>
+          <w:rFonts w:ascii="Verdana" w:hAnsi="Verdana"/>
+          <w:sz w:val="20"/>
+          <w:szCs w:val="20"/>
+        </w:rPr>
+        <w:t>Video sensors have become particularly important in traffic applications, mainly due to their fast response and easy installation, operation and maintenance. They also have the ability to monitor wide areas. Serrano et al. (2005) designed, constructed and tested an artificial-vision controlled traffic-light prototype to rule and regulate intersections. Methods, algorithms and automatons were created to provide analysis of images and decision making in real time</w:t>
+      </w:r>
+      <w:r>
+        <w:t>.</w:t>
+      </w:r>
+    </w:p>
+    <w:p>
+      <w:pPr>
+        <w:jc w:val="both"/>
         <w:rPr>
           <w:rFonts w:ascii="Verdana" w:hAnsi="Verdana"/>
         </w:rPr>
@@ -601,8 +979,6 @@
         </w:rPr>
         <w:t>project</w:t>
       </w:r>
-      <w:bookmarkStart w:id="0" w:name="_GoBack"/>
-      <w:bookmarkEnd w:id="0"/>
       <w:r>
         <w:rPr>
           <w:rFonts w:ascii="Verdana" w:hAnsi="Verdana"/>
@@ -643,6 +1019,49 @@
     <w:p>
       <w:pPr>
         <w:pStyle w:val="Heading1"/>
+        <w:jc w:val="both"/>
+        <w:rPr>
+          <w:rFonts w:ascii="Verdana" w:hAnsi="Verdana"/>
+        </w:rPr>
+      </w:pPr>
+      <w:r>
+        <w:rPr>
+          <w:rFonts w:ascii="Verdana" w:hAnsi="Verdana"/>
+        </w:rPr>
+        <w:t>Traffic signal control algorithm</w:t>
+      </w:r>
+    </w:p>
+    <w:p>
+      <w:pPr>
+        <w:jc w:val="both"/>
+        <w:rPr>
+          <w:rFonts w:ascii="Verdana" w:hAnsi="Verdana"/>
+        </w:rPr>
+      </w:pPr>
+      <w:r>
+        <w:rPr>
+          <w:rFonts w:ascii="Verdana" w:hAnsi="Verdana"/>
+        </w:rPr>
+        <w:t>The control problem is at a single intersection and the objective is to make the best local decisions possible, given the information that is locally available. The adaptive methods for optimization, based on dynamic programming, have been used for control</w:t>
+      </w:r>
+      <w:r>
+        <w:rPr>
+          <w:rFonts w:ascii="Verdana" w:hAnsi="Verdana"/>
+        </w:rPr>
+        <w:t>ling a single intersection.</w:t>
+      </w:r>
+      <w:r>
+        <w:rPr>
+          <w:rStyle w:val="FootnoteReference"/>
+          <w:rFonts w:ascii="Verdana" w:hAnsi="Verdana"/>
+        </w:rPr>
+        <w:footnoteReference w:id="7"/>
+      </w:r>
+    </w:p>
+    <w:p>
+      <w:pPr>
+        <w:pStyle w:val="Heading1"/>
+        <w:jc w:val="both"/>
         <w:rPr>
           <w:rFonts w:ascii="Verdana" w:hAnsi="Verdana"/>
         </w:rPr>
@@ -652,51 +1071,12 @@
           <w:rFonts w:ascii="Verdana" w:hAnsi="Verdana"/>
         </w:rPr>
         <w:lastRenderedPageBreak/>
-        <w:t>Traffic signal control algorithm</w:t>
-      </w:r>
-    </w:p>
-    <w:p>
-      <w:pPr>
-        <w:rPr>
-          <w:rFonts w:ascii="Verdana" w:hAnsi="Verdana"/>
-        </w:rPr>
-      </w:pPr>
-      <w:r>
-        <w:rPr>
-          <w:rFonts w:ascii="Verdana" w:hAnsi="Verdana"/>
-        </w:rPr>
-        <w:t>The control problem is at a single intersection and the objective is to make the best local decisions possible, given the information that is locally available. The adaptive methods for optimization, based on dynamic programming, have been used for control</w:t>
-      </w:r>
-      <w:r>
-        <w:rPr>
-          <w:rFonts w:ascii="Verdana" w:hAnsi="Verdana"/>
-        </w:rPr>
-        <w:t>ling a single intersection.</w:t>
-      </w:r>
-      <w:r>
-        <w:rPr>
-          <w:rStyle w:val="FootnoteReference"/>
-          <w:rFonts w:ascii="Verdana" w:hAnsi="Verdana"/>
-        </w:rPr>
-        <w:footnoteReference w:id="7"/>
-      </w:r>
-    </w:p>
-    <w:p>
-      <w:pPr>
-        <w:pStyle w:val="Heading1"/>
-        <w:rPr>
-          <w:rFonts w:ascii="Verdana" w:hAnsi="Verdana"/>
-        </w:rPr>
-      </w:pPr>
-      <w:r>
-        <w:rPr>
-          <w:rFonts w:ascii="Verdana" w:hAnsi="Verdana"/>
-        </w:rPr>
         <w:t>Implementation</w:t>
       </w:r>
     </w:p>
     <w:p>
       <w:pPr>
+        <w:jc w:val="both"/>
         <w:rPr>
           <w:rFonts w:ascii="Verdana" w:hAnsi="Verdana"/>
         </w:rPr>
@@ -769,6 +1149,7 @@
           <w:ilvl w:val="0"/>
           <w:numId w:val="2"/>
         </w:numPr>
+        <w:jc w:val="both"/>
         <w:rPr>
           <w:rFonts w:ascii="Verdana" w:hAnsi="Verdana"/>
         </w:rPr>
@@ -784,6 +1165,7 @@
     <w:p>
       <w:pPr>
         <w:pStyle w:val="ListParagraph"/>
+        <w:jc w:val="both"/>
         <w:rPr>
           <w:rFonts w:ascii="Verdana" w:hAnsi="Verdana"/>
         </w:rPr>
@@ -972,6 +1354,7 @@
           <w:ilvl w:val="0"/>
           <w:numId w:val="2"/>
         </w:numPr>
+        <w:jc w:val="both"/>
         <w:rPr>
           <w:rFonts w:ascii="Verdana" w:hAnsi="Verdana"/>
         </w:rPr>
@@ -987,6 +1370,7 @@
     <w:p>
       <w:pPr>
         <w:pStyle w:val="ListParagraph"/>
+        <w:jc w:val="both"/>
         <w:rPr>
           <w:rFonts w:ascii="Verdana" w:hAnsi="Verdana"/>
         </w:rPr>
@@ -1032,7 +1416,14 @@
         <w:rPr>
           <w:rFonts w:ascii="Verdana" w:hAnsi="Verdana"/>
         </w:rPr>
-        <w:t xml:space="preserve"> This identifies the static background (in our case, road, lanes etc.) to </w:t>
+        <w:t xml:space="preserve"> This identifies the static background (in our case, </w:t>
+      </w:r>
+      <w:r>
+        <w:rPr>
+          <w:rFonts w:ascii="Verdana" w:hAnsi="Verdana"/>
+        </w:rPr>
+        <w:lastRenderedPageBreak/>
+        <w:t xml:space="preserve">road, lanes etc.) to </w:t>
       </w:r>
       <w:r>
         <w:rPr>
@@ -1097,6 +1488,7 @@
     </w:p>
     <w:p>
       <w:pPr>
+        <w:jc w:val="both"/>
         <w:rPr>
           <w:rFonts w:ascii="Verdana" w:hAnsi="Verdana"/>
         </w:rPr>
@@ -1173,6 +1565,7 @@
         </w:rPr>
         <w:t xml:space="preserve"> </w:t>
       </w:r>
+      <w:proofErr w:type="gramStart"/>
       <w:r>
         <w:rPr>
           <w:rFonts w:ascii="Verdana" w:hAnsi="Verdana"/>
@@ -1185,6 +1578,7 @@
         </w:rPr>
         <w:t>‘patience’</w:t>
       </w:r>
+      <w:proofErr w:type="gramEnd"/>
       <w:r>
         <w:rPr>
           <w:rFonts w:ascii="Verdana" w:hAnsi="Verdana"/>
@@ -1423,143 +1817,140 @@
         <w:rPr>
           <w:rFonts w:ascii="Verdana" w:hAnsi="Verdana"/>
         </w:rPr>
-        <w:t xml:space="preserve"> If the patience on </w:t>
-      </w:r>
+        <w:t xml:space="preserve"> If the patience on each direction is 0 (traffic in both lanes)</w:t>
+      </w:r>
+      <w:r>
+        <w:rPr>
+          <w:rFonts w:ascii="Verdana" w:hAnsi="Verdana"/>
+        </w:rPr>
+        <w:t xml:space="preserve">, the signal switch is by the </w:t>
+      </w:r>
+      <w:r>
+        <w:rPr>
+          <w:rFonts w:ascii="Verdana" w:hAnsi="Verdana"/>
+        </w:rPr>
+        <w:t xml:space="preserve">default switch </w:t>
+      </w:r>
+      <w:r>
+        <w:rPr>
+          <w:rFonts w:ascii="Verdana" w:hAnsi="Verdana"/>
+        </w:rPr>
+        <w:t>time.</w:t>
+      </w:r>
+    </w:p>
+    <w:p>
+      <w:pPr>
+        <w:pStyle w:val="Heading1"/>
+        <w:jc w:val="both"/>
+        <w:rPr>
+          <w:rFonts w:ascii="Verdana" w:hAnsi="Verdana"/>
+        </w:rPr>
+      </w:pPr>
+      <w:r>
+        <w:rPr>
+          <w:rFonts w:ascii="Verdana" w:hAnsi="Verdana"/>
+        </w:rPr>
+        <w:t>Results</w:t>
+      </w:r>
+    </w:p>
+    <w:p>
+      <w:pPr>
+        <w:jc w:val="both"/>
+        <w:rPr>
+          <w:rFonts w:ascii="Verdana" w:hAnsi="Verdana"/>
+        </w:rPr>
+      </w:pPr>
+      <w:r>
+        <w:rPr>
+          <w:rFonts w:ascii="Verdana" w:hAnsi="Verdana"/>
+        </w:rPr>
+        <w:t xml:space="preserve">The experimental results observed with Haar-cascade and Background Subtraction </w:t>
+      </w:r>
+      <w:r>
+        <w:rPr>
+          <w:rFonts w:ascii="Verdana" w:hAnsi="Verdana"/>
+        </w:rPr>
+        <w:t>is</w:t>
+      </w:r>
+      <w:r>
+        <w:rPr>
+          <w:rFonts w:ascii="Verdana" w:hAnsi="Verdana"/>
+        </w:rPr>
+        <w:t xml:space="preserve"> compared.</w:t>
+      </w:r>
+      <w:r>
+        <w:rPr>
+          <w:rFonts w:ascii="Verdana" w:hAnsi="Verdana"/>
+        </w:rPr>
+        <w:t xml:space="preserve"> While Background subtraction </w:t>
+      </w:r>
+      <w:r>
+        <w:rPr>
+          <w:rFonts w:ascii="Verdana" w:hAnsi="Verdana"/>
+        </w:rPr>
+        <w:t>has 100%</w:t>
+      </w:r>
+      <w:r>
+        <w:rPr>
+          <w:rFonts w:ascii="Verdana" w:hAnsi="Verdana"/>
+        </w:rPr>
+        <w:t xml:space="preserve"> </w:t>
+      </w:r>
+      <w:r>
+        <w:rPr>
+          <w:rFonts w:ascii="Verdana" w:hAnsi="Verdana"/>
+        </w:rPr>
+        <w:t>accuracy of detecting vehicles</w:t>
+      </w:r>
+      <w:r>
+        <w:rPr>
+          <w:rFonts w:ascii="Verdana" w:hAnsi="Verdana"/>
+        </w:rPr>
+        <w:t xml:space="preserve"> as foreground</w:t>
+      </w:r>
+      <w:r>
+        <w:rPr>
+          <w:rFonts w:ascii="Verdana" w:hAnsi="Verdana"/>
+        </w:rPr>
+        <w:t xml:space="preserve">, </w:t>
+      </w:r>
+      <w:r>
+        <w:rPr>
+          <w:rFonts w:ascii="Verdana" w:hAnsi="Verdana"/>
+        </w:rPr>
+        <w:t>there</w:t>
+      </w:r>
+      <w:r>
+        <w:rPr>
+          <w:rFonts w:ascii="Verdana" w:hAnsi="Verdana"/>
+        </w:rPr>
+        <w:t xml:space="preserve"> is a lot of noise being detected from the video</w:t>
+      </w:r>
+      <w:r>
+        <w:rPr>
+          <w:rFonts w:ascii="Verdana" w:hAnsi="Verdana"/>
+        </w:rPr>
+        <w:t xml:space="preserve"> (figure 2)</w:t>
+      </w:r>
+      <w:r>
+        <w:rPr>
+          <w:rFonts w:ascii="Verdana" w:hAnsi="Verdana"/>
+        </w:rPr>
+        <w:t>.</w:t>
+      </w:r>
+    </w:p>
+    <w:p>
+      <w:pPr>
+        <w:jc w:val="both"/>
+        <w:rPr>
+          <w:rFonts w:ascii="Verdana" w:hAnsi="Verdana"/>
+        </w:rPr>
+      </w:pPr>
       <w:r>
         <w:rPr>
           <w:rFonts w:ascii="Verdana" w:hAnsi="Verdana"/>
         </w:rPr>
         <w:lastRenderedPageBreak/>
-        <w:t>each direction is 0 (traffic in both lanes)</w:t>
-      </w:r>
-      <w:r>
-        <w:rPr>
-          <w:rFonts w:ascii="Verdana" w:hAnsi="Verdana"/>
-        </w:rPr>
-        <w:t xml:space="preserve">, the signal switch is by the </w:t>
-      </w:r>
-      <w:r>
-        <w:rPr>
-          <w:rFonts w:ascii="Verdana" w:hAnsi="Verdana"/>
-        </w:rPr>
-        <w:t xml:space="preserve">default switch </w:t>
-      </w:r>
-      <w:r>
-        <w:rPr>
-          <w:rFonts w:ascii="Verdana" w:hAnsi="Verdana"/>
-        </w:rPr>
-        <w:t>time.</w:t>
-      </w:r>
-    </w:p>
-    <w:p>
-      <w:pPr>
-        <w:pStyle w:val="Heading1"/>
-        <w:rPr>
-          <w:rFonts w:ascii="Verdana" w:hAnsi="Verdana"/>
-        </w:rPr>
-      </w:pPr>
-      <w:r>
-        <w:rPr>
-          <w:rFonts w:ascii="Verdana" w:hAnsi="Verdana"/>
-        </w:rPr>
-        <w:t>Results</w:t>
-      </w:r>
-    </w:p>
-    <w:p>
-      <w:pPr>
-        <w:rPr>
-          <w:rFonts w:ascii="Verdana" w:hAnsi="Verdana"/>
-        </w:rPr>
-      </w:pPr>
-      <w:r>
-        <w:rPr>
-          <w:rFonts w:ascii="Verdana" w:hAnsi="Verdana"/>
-        </w:rPr>
-        <w:t xml:space="preserve">The experimental results observed with Haar-cascade and Background Subtraction </w:t>
-      </w:r>
-      <w:r>
-        <w:rPr>
-          <w:rFonts w:ascii="Verdana" w:hAnsi="Verdana"/>
-        </w:rPr>
-        <w:t>is</w:t>
-      </w:r>
-      <w:r>
-        <w:rPr>
-          <w:rFonts w:ascii="Verdana" w:hAnsi="Verdana"/>
-        </w:rPr>
-        <w:t xml:space="preserve"> compared.</w:t>
-      </w:r>
-      <w:r>
-        <w:rPr>
-          <w:rFonts w:ascii="Verdana" w:hAnsi="Verdana"/>
-        </w:rPr>
-        <w:t xml:space="preserve"> While Background subtraction </w:t>
-      </w:r>
-      <w:r>
-        <w:rPr>
-          <w:rFonts w:ascii="Verdana" w:hAnsi="Verdana"/>
-        </w:rPr>
-        <w:t>has 100%</w:t>
-      </w:r>
-      <w:r>
-        <w:rPr>
-          <w:rFonts w:ascii="Verdana" w:hAnsi="Verdana"/>
-        </w:rPr>
-        <w:t xml:space="preserve"> </w:t>
-      </w:r>
-      <w:r>
-        <w:rPr>
-          <w:rFonts w:ascii="Verdana" w:hAnsi="Verdana"/>
-        </w:rPr>
-        <w:t>accuracy of detecting vehicles</w:t>
-      </w:r>
-      <w:r>
-        <w:rPr>
-          <w:rFonts w:ascii="Verdana" w:hAnsi="Verdana"/>
-        </w:rPr>
-        <w:t xml:space="preserve"> as foreground</w:t>
-      </w:r>
-      <w:r>
-        <w:rPr>
-          <w:rFonts w:ascii="Verdana" w:hAnsi="Verdana"/>
-        </w:rPr>
-        <w:t xml:space="preserve">, </w:t>
-      </w:r>
-      <w:r>
-        <w:rPr>
-          <w:rFonts w:ascii="Verdana" w:hAnsi="Verdana"/>
-        </w:rPr>
-        <w:t>there</w:t>
-      </w:r>
-      <w:r>
-        <w:rPr>
-          <w:rFonts w:ascii="Verdana" w:hAnsi="Verdana"/>
-        </w:rPr>
-        <w:t xml:space="preserve"> is a lot of noise being detected from the video</w:t>
-      </w:r>
-      <w:r>
-        <w:rPr>
-          <w:rFonts w:ascii="Verdana" w:hAnsi="Verdana"/>
-        </w:rPr>
-        <w:t xml:space="preserve"> (figure 2)</w:t>
-      </w:r>
-      <w:r>
-        <w:rPr>
-          <w:rFonts w:ascii="Verdana" w:hAnsi="Verdana"/>
-        </w:rPr>
-        <w:t>.</w:t>
-      </w:r>
-    </w:p>
-    <w:p>
-      <w:pPr>
-        <w:rPr>
-          <w:rFonts w:ascii="Verdana" w:hAnsi="Verdana"/>
-        </w:rPr>
-      </w:pPr>
-      <w:r>
-        <w:rPr>
-          <w:rFonts w:ascii="Verdana" w:hAnsi="Verdana"/>
-        </w:rPr>
         <w:t xml:space="preserve">The detected noise </w:t>
       </w:r>
       <w:r>
@@ -1693,7 +2084,7 @@
       <w:pPr>
         <w:keepNext/>
         <w:spacing w:after="0"/>
-        <w:jc w:val="center"/>
+        <w:jc w:val="both"/>
         <w:rPr>
           <w:rFonts w:ascii="Verdana" w:hAnsi="Verdana"/>
         </w:rPr>
@@ -1723,7 +2114,7 @@
             <o:lock v:ext="edit" aspectratio="t"/>
           </v:shapetype>
           <v:shape id="_x0000_i1025" type="#_x0000_t75" style="width:236.25pt;height:157.5pt">
-            <v:imagedata r:id="rId9" o:title="active lane_screenshot_18.12"/>
+            <v:imagedata r:id="rId9" o:title="active lane_screenshot_18"/>
           </v:shape>
         </w:pict>
       </w:r>
@@ -1731,7 +2122,7 @@
     <w:p>
       <w:pPr>
         <w:pStyle w:val="Caption"/>
-        <w:jc w:val="center"/>
+        <w:jc w:val="both"/>
         <w:rPr>
           <w:rFonts w:ascii="Verdana" w:hAnsi="Verdana"/>
         </w:rPr>
@@ -1784,7 +2175,7 @@
     <w:p>
       <w:pPr>
         <w:keepNext/>
-        <w:jc w:val="center"/>
+        <w:jc w:val="both"/>
         <w:rPr>
           <w:rFonts w:ascii="Verdana" w:hAnsi="Verdana"/>
         </w:rPr>
@@ -1794,7 +2185,7 @@
           <w:rFonts w:ascii="Verdana" w:hAnsi="Verdana"/>
         </w:rPr>
         <w:pict>
-          <v:shape id="_x0000_i1026" type="#_x0000_t75" style="width:270pt;height:179.25pt">
+          <v:shape id="_x0000_i1026" type="#_x0000_t75" style="width:236.25pt;height:179.25pt">
             <v:imagedata r:id="rId10" o:title="bgs1"/>
           </v:shape>
         </w:pict>
@@ -1803,7 +2194,7 @@
     <w:p>
       <w:pPr>
         <w:pStyle w:val="Caption"/>
-        <w:jc w:val="center"/>
+        <w:jc w:val="both"/>
         <w:rPr>
           <w:rFonts w:ascii="Verdana" w:hAnsi="Verdana"/>
         </w:rPr>
@@ -1853,7 +2244,21 @@
         <w:t>: vehicle detection by background subtraction</w:t>
       </w:r>
     </w:p>
-    <w:p/>
+    <w:p>
+      <w:pPr>
+        <w:jc w:val="both"/>
+      </w:pPr>
+    </w:p>
+    <w:p>
+      <w:pPr>
+        <w:jc w:val="both"/>
+      </w:pPr>
+    </w:p>
+    <w:p>
+      <w:pPr>
+        <w:jc w:val="both"/>
+      </w:pPr>
+    </w:p>
     <w:tbl>
       <w:tblPr>
         <w:tblStyle w:val="TableGrid"/>
@@ -1861,9 +2266,9 @@
         <w:tblLook w:val="04A0" w:firstRow="1" w:lastRow="0" w:firstColumn="1" w:lastColumn="0" w:noHBand="0" w:noVBand="1"/>
       </w:tblPr>
       <w:tblGrid>
-        <w:gridCol w:w="3192"/>
-        <w:gridCol w:w="3192"/>
-        <w:gridCol w:w="3192"/>
+        <w:gridCol w:w="1440"/>
+        <w:gridCol w:w="1360"/>
+        <w:gridCol w:w="1736"/>
       </w:tblGrid>
       <w:tr>
         <w:tc>
@@ -1873,6 +2278,7 @@
           </w:tcPr>
           <w:p>
             <w:pPr>
+              <w:jc w:val="both"/>
               <w:rPr>
                 <w:rFonts w:ascii="Verdana" w:hAnsi="Verdana"/>
               </w:rPr>
@@ -1893,6 +2299,7 @@
           </w:tcPr>
           <w:p>
             <w:pPr>
+              <w:jc w:val="both"/>
               <w:rPr>
                 <w:rFonts w:ascii="Verdana" w:hAnsi="Verdana"/>
               </w:rPr>
@@ -1912,6 +2319,7 @@
           </w:tcPr>
           <w:p>
             <w:pPr>
+              <w:jc w:val="both"/>
               <w:rPr>
                 <w:rFonts w:ascii="Verdana" w:hAnsi="Verdana"/>
               </w:rPr>
@@ -1938,6 +2346,7 @@
           </w:tcPr>
           <w:p>
             <w:pPr>
+              <w:jc w:val="both"/>
               <w:rPr>
                 <w:rFonts w:ascii="Verdana" w:hAnsi="Verdana"/>
               </w:rPr>
@@ -1956,6 +2365,7 @@
           </w:tcPr>
           <w:p>
             <w:pPr>
+              <w:jc w:val="both"/>
               <w:rPr>
                 <w:rFonts w:ascii="Verdana" w:hAnsi="Verdana"/>
               </w:rPr>
@@ -1974,6 +2384,7 @@
           </w:tcPr>
           <w:p>
             <w:pPr>
+              <w:jc w:val="both"/>
               <w:rPr>
                 <w:rFonts w:ascii="Verdana" w:hAnsi="Verdana"/>
               </w:rPr>
@@ -1994,6 +2405,7 @@
           </w:tcPr>
           <w:p>
             <w:pPr>
+              <w:jc w:val="both"/>
               <w:rPr>
                 <w:rFonts w:ascii="Verdana" w:hAnsi="Verdana"/>
               </w:rPr>
@@ -2012,6 +2424,7 @@
           </w:tcPr>
           <w:p>
             <w:pPr>
+              <w:jc w:val="both"/>
               <w:rPr>
                 <w:rFonts w:ascii="Verdana" w:hAnsi="Verdana"/>
               </w:rPr>
@@ -2030,6 +2443,7 @@
           </w:tcPr>
           <w:p>
             <w:pPr>
+              <w:jc w:val="both"/>
               <w:rPr>
                 <w:rFonts w:ascii="Verdana" w:hAnsi="Verdana"/>
               </w:rPr>
@@ -2047,6 +2461,7 @@
     <w:p>
       <w:pPr>
         <w:pStyle w:val="Heading1"/>
+        <w:jc w:val="both"/>
         <w:rPr>
           <w:rFonts w:ascii="Verdana" w:hAnsi="Verdana"/>
         </w:rPr>
@@ -2060,6 +2475,7 @@
     </w:p>
     <w:p>
       <w:pPr>
+        <w:jc w:val="both"/>
         <w:rPr>
           <w:rFonts w:ascii="Verdana" w:hAnsi="Verdana"/>
         </w:rPr>
@@ -2079,15 +2495,30 @@
     </w:p>
     <w:p>
       <w:pPr>
-        <w:rPr>
-          <w:rFonts w:ascii="Verdana" w:hAnsi="Verdana"/>
-        </w:rPr>
-      </w:pPr>
-      <w:r>
-        <w:rPr>
-          <w:rFonts w:ascii="Verdana" w:hAnsi="Verdana"/>
-        </w:rPr>
-        <w:t>Since, we now have a POC on traffic light system a future road map would be of implementing and analyzing the system evaluation on live feed and improve the system. As we have cameras installed at every intersection, it would be relative easy to implement our system. With this implementation we can then widen our application domain to detect speeding vehicles; number plate detection for automated tolls and traffic rules violation ticket. Given the scope of computer vision domain, there are many other problems that can be solved with vision machines.</w:t>
+        <w:jc w:val="both"/>
+        <w:rPr>
+          <w:rFonts w:ascii="Verdana" w:hAnsi="Verdana"/>
+        </w:rPr>
+      </w:pPr>
+      <w:r>
+        <w:rPr>
+          <w:rFonts w:ascii="Verdana" w:hAnsi="Verdana"/>
+        </w:rPr>
+        <w:t>Since, we now have a POC on traffic light system a future road map would be of implementing and analyzing the system evaluation on live feed and improve the system. As we have cameras installed at every intersection, it would be relative</w:t>
+      </w:r>
+      <w:r>
+        <w:rPr>
+          <w:rFonts w:ascii="Verdana" w:hAnsi="Verdana"/>
+        </w:rPr>
+        <w:t>ly</w:t>
+      </w:r>
+      <w:bookmarkStart w:id="0" w:name="_GoBack"/>
+      <w:bookmarkEnd w:id="0"/>
+      <w:r>
+        <w:rPr>
+          <w:rFonts w:ascii="Verdana" w:hAnsi="Verdana"/>
+        </w:rPr>
+        <w:t xml:space="preserve"> easy to implement our system. With this implementation we can then widen our application domain to detect speeding vehicles; number plate detection for automated tolls and traffic rules violation ticket. Given the scope of computer vision domain, there are many other problems that can be solved with vision machines.</w:t>
       </w:r>
       <w:r>
         <w:rPr>
@@ -2116,9 +2547,10 @@
       </w:pPr>
     </w:p>
     <w:sectPr>
+      <w:type w:val="continuous"/>
       <w:pgSz w:w="12240" w:h="15840"/>
       <w:pgMar w:top="1440" w:right="1440" w:bottom="1440" w:left="1440" w:header="720" w:footer="720" w:gutter="0"/>
-      <w:cols w:space="720"/>
+      <w:cols w:num="2" w:space="720"/>
       <w:docGrid w:linePitch="360"/>
     </w:sectPr>
   </w:body>
@@ -2184,10 +2616,7 @@
         <w:footnoteRef/>
       </w:r>
       <w:r>
-        <w:t xml:space="preserve"> </w:t>
-      </w:r>
-      <w:r>
-        <w:t xml:space="preserve"> </w:t>
+        <w:t xml:space="preserve">  </w:t>
       </w:r>
       <w:hyperlink r:id="rId1" w:history="1">
         <w:r>
@@ -2237,8 +2666,26 @@
       <w:r>
         <w:t xml:space="preserve"> </w:t>
       </w:r>
-      <w:r>
-        <w:t>Fathy, M. and M. Y. Siyal. 1995. "Real-time image processing approach to measure traffic queue parameters." Vision, Image and Signal Processing, IEE Proceedings - 142(5):297-303</w:t>
+      <w:proofErr w:type="spellStart"/>
+      <w:proofErr w:type="gramStart"/>
+      <w:r>
+        <w:t>Fathy</w:t>
+      </w:r>
+      <w:proofErr w:type="spellEnd"/>
+      <w:r>
+        <w:t xml:space="preserve">, M. and M. Y. </w:t>
+      </w:r>
+      <w:proofErr w:type="spellStart"/>
+      <w:r>
+        <w:t>Siyal</w:t>
+      </w:r>
+      <w:proofErr w:type="spellEnd"/>
+      <w:r>
+        <w:t>.</w:t>
+      </w:r>
+      <w:proofErr w:type="gramEnd"/>
+      <w:r>
+        <w:t xml:space="preserve"> 1995. "Real-time image processing approach to measure traffic queue parameters." Vision, Image and Signal Processing, IEE Proceedings - 142(5):297-303</w:t>
       </w:r>
     </w:p>
   </w:footnote>
@@ -2256,8 +2703,53 @@
       <w:r>
         <w:t xml:space="preserve"> </w:t>
       </w:r>
-      <w:r>
-        <w:t>Findler, Nicholas V., Sudeep Surender, Ziya Ma and Serban Catrava. 1997. "Distributed intelligent control of street and highway ramp traffic signals." Engineering Applications of Artificial Intelligence 10(3):281- 292.</w:t>
+      <w:proofErr w:type="spellStart"/>
+      <w:r>
+        <w:t>Findler</w:t>
+      </w:r>
+      <w:proofErr w:type="spellEnd"/>
+      <w:r>
+        <w:t xml:space="preserve">, Nicholas V., </w:t>
+      </w:r>
+      <w:proofErr w:type="spellStart"/>
+      <w:r>
+        <w:t>Sudeep</w:t>
+      </w:r>
+      <w:proofErr w:type="spellEnd"/>
+      <w:r>
+        <w:t xml:space="preserve"> </w:t>
+      </w:r>
+      <w:proofErr w:type="spellStart"/>
+      <w:r>
+        <w:t>Surender</w:t>
+      </w:r>
+      <w:proofErr w:type="spellEnd"/>
+      <w:r>
+        <w:t xml:space="preserve">, </w:t>
+      </w:r>
+      <w:proofErr w:type="spellStart"/>
+      <w:r>
+        <w:t>Ziya</w:t>
+      </w:r>
+      <w:proofErr w:type="spellEnd"/>
+      <w:r>
+        <w:t xml:space="preserve"> Ma and </w:t>
+      </w:r>
+      <w:proofErr w:type="spellStart"/>
+      <w:r>
+        <w:t>Serban</w:t>
+      </w:r>
+      <w:proofErr w:type="spellEnd"/>
+      <w:r>
+        <w:t xml:space="preserve"> </w:t>
+      </w:r>
+      <w:proofErr w:type="spellStart"/>
+      <w:r>
+        <w:t>Catrava</w:t>
+      </w:r>
+      <w:proofErr w:type="spellEnd"/>
+      <w:r>
+        <w:t>. 1997. "Distributed intelligent control of street and highway ramp traffic signals." Engineering Applications of Artificial Intelligence 10(3):281- 292.</w:t>
       </w:r>
     </w:p>
   </w:footnote>
@@ -2275,8 +2767,26 @@
       <w:r>
         <w:t xml:space="preserve"> </w:t>
       </w:r>
-      <w:r>
-        <w:t>Kuei-Hsiang, Chao, Lee Ren-Hao and Yen Kun-Lung. 2008. "An intelligent traffic light control method based on extension theory for crossroads." In Machine Learning and Cybernetics, 2008 International Conference on.</w:t>
+      <w:proofErr w:type="spellStart"/>
+      <w:proofErr w:type="gramStart"/>
+      <w:r>
+        <w:t>Kuei</w:t>
+      </w:r>
+      <w:proofErr w:type="spellEnd"/>
+      <w:r>
+        <w:t xml:space="preserve">-Hsiang, Chao, Lee </w:t>
+      </w:r>
+      <w:proofErr w:type="spellStart"/>
+      <w:r>
+        <w:t>Ren-Hao</w:t>
+      </w:r>
+      <w:proofErr w:type="spellEnd"/>
+      <w:r>
+        <w:t xml:space="preserve"> and Yen Kun-Lung.</w:t>
+      </w:r>
+      <w:proofErr w:type="gramEnd"/>
+      <w:r>
+        <w:t xml:space="preserve"> 2008. "An intelligent traffic light control method based on extension theory for crossroads." In Machine Learning and Cybernetics, 2008 International Conference on.</w:t>
       </w:r>
     </w:p>
   </w:footnote>
@@ -2292,10 +2802,39 @@
         <w:footnoteRef/>
       </w:r>
       <w:r>
-        <w:t xml:space="preserve"> Serrano, Ángel, </w:t>
-      </w:r>
-      <w:r>
-        <w:t>Cristina Conde, Licesio Rodríguez-Aragón, Raquel Montes and Enrique Cabello. 2005. "Computer Vision Application: Real Time Smart Traffic Light." In Computer Aided Systems Theory – EUROCAST 2005.</w:t>
+        <w:t xml:space="preserve"> </w:t>
+      </w:r>
+      <w:proofErr w:type="gramStart"/>
+      <w:r>
+        <w:t xml:space="preserve">Serrano, </w:t>
+      </w:r>
+      <w:proofErr w:type="spellStart"/>
+      <w:r>
+        <w:t>Ángel</w:t>
+      </w:r>
+      <w:proofErr w:type="spellEnd"/>
+      <w:r>
+        <w:t xml:space="preserve">, Cristina </w:t>
+      </w:r>
+      <w:proofErr w:type="spellStart"/>
+      <w:r>
+        <w:t>Conde</w:t>
+      </w:r>
+      <w:proofErr w:type="spellEnd"/>
+      <w:r>
+        <w:t xml:space="preserve">, </w:t>
+      </w:r>
+      <w:proofErr w:type="spellStart"/>
+      <w:r>
+        <w:t>Licesio</w:t>
+      </w:r>
+      <w:proofErr w:type="spellEnd"/>
+      <w:r>
+        <w:t xml:space="preserve"> Rodríguez-Aragón, Raquel Montes and Enrique Cabello.</w:t>
+      </w:r>
+      <w:proofErr w:type="gramEnd"/>
+      <w:r>
+        <w:t xml:space="preserve"> 2005. "Computer Vision Application: Real Time Smart Traffic Light." In Computer Aided Systems Theory – EUROCAST 2005.</w:t>
       </w:r>
     </w:p>
   </w:footnote>
@@ -3909,7 +4448,7 @@
 </file>
 
 <file path=customXml/itemProps1.xml><?xml version="1.0" encoding="utf-8"?>
-<ds:datastoreItem xmlns:ds="http://schemas.openxmlformats.org/officeDocument/2006/customXml" ds:itemID="{B1FB0383-9007-4D16-804E-48FD8C948A96}">
+<ds:datastoreItem xmlns:ds="http://schemas.openxmlformats.org/officeDocument/2006/customXml" ds:itemID="{72D79CCD-C494-444A-ABFC-28EE1D1D0D5D}">
   <ds:schemaRefs>
     <ds:schemaRef ds:uri="http://schemas.openxmlformats.org/officeDocument/2006/bibliography"/>
   </ds:schemaRefs>

</xml_diff>